<commit_message>
Sync with latest PDF content
</commit_message>
<xml_diff>
--- a/ZhuWenbin_Resume.docx
+++ b/ZhuWenbin_Resume.docx
@@ -601,9 +601,9 @@
         <w:autoSpaceDN w:val="0"/>
         <w:autoSpaceDE w:val="0"/>
         <w:widowControl/>
-        <w:spacing w:line="182" w:lineRule="auto" w:before="108" w:after="0"/>
-        <w:ind w:left="0" w:right="4430" w:firstLine="0"/>
-        <w:jc w:val="right"/>
+        <w:spacing w:line="245" w:lineRule="auto" w:before="108" w:after="0"/>
+        <w:ind w:left="3540" w:right="0" w:firstLine="0"/>
+        <w:jc w:val="left"/>
       </w:pPr>
       <w:r>
         <w:rPr>
@@ -616,16 +616,9 @@
         </w:rPr>
         <w:t>1. 核心任务调度与AI行为系统架构</w:t>
       </w:r>
-    </w:p>
-    <w:p>
-      <w:pPr>
-        <w:autoSpaceDN w:val="0"/>
-        <w:autoSpaceDE w:val="0"/>
-        <w:widowControl/>
-        <w:spacing w:line="245" w:lineRule="auto" w:before="454" w:after="0"/>
-        <w:ind w:left="3540" w:right="0" w:firstLine="0"/>
-        <w:jc w:val="left"/>
-      </w:pPr>
+      <w:r>
+        <w:br/>
+      </w:r>
       <w:r>
         <w:rPr>
           <w:w w:val="97.5"/>
@@ -730,9 +723,9 @@
         <w:autoSpaceDN w:val="0"/>
         <w:autoSpaceDE w:val="0"/>
         <w:widowControl/>
-        <w:spacing w:line="245" w:lineRule="auto" w:before="94" w:after="0"/>
-        <w:ind w:left="3540" w:right="0" w:firstLine="0"/>
-        <w:jc w:val="left"/>
+        <w:spacing w:line="182" w:lineRule="auto" w:before="94" w:after="0"/>
+        <w:ind w:left="0" w:right="1346" w:firstLine="0"/>
+        <w:jc w:val="right"/>
       </w:pPr>
       <w:r>
         <w:rPr>
@@ -743,18 +736,7 @@
           <w:color w:val="333333"/>
           <w:sz w:val="20"/>
         </w:rPr>
-        <w:t>- 集成 A* 寻路方案 ：基于 A Pathfinding Project * 实现动态避障与平滑移动，优化了</w:t>
-      </w:r>
-      <w:r>
-        <w:rPr>
-          <w:w w:val="97.5"/>
-          <w:rFonts w:ascii="Alibaba PuHuiTi" w:hAnsi="Alibaba PuHuiTi" w:eastAsia="Alibaba PuHuiTi"/>
-          <w:b w:val="0"/>
-          <w:i w:val="0"/>
-          <w:color w:val="333333"/>
-          <w:sz w:val="20"/>
-        </w:rPr>
-        <w:t>50+ 单位同屏下的寻路性能，解决狭窄通道拥堵问题。</w:t>
+        <w:t>- 集成 A* 寻路方案 ：基于 A Pathfinding* 实现动态避障与平滑移动。</w:t>
       </w:r>
     </w:p>
     <w:p>
@@ -762,9 +744,9 @@
         <w:autoSpaceDN w:val="0"/>
         <w:autoSpaceDE w:val="0"/>
         <w:widowControl/>
-        <w:spacing w:line="182" w:lineRule="auto" w:before="94" w:after="0"/>
-        <w:ind w:left="0" w:right="4786" w:firstLine="0"/>
-        <w:jc w:val="right"/>
+        <w:spacing w:line="245" w:lineRule="auto" w:before="94" w:after="0"/>
+        <w:ind w:left="3540" w:right="144" w:firstLine="0"/>
+        <w:jc w:val="left"/>
       </w:pPr>
       <w:r>
         <w:rPr>
@@ -777,16 +759,9 @@
         </w:rPr>
         <w:t>2. 自动化数据管线与剧情系统</w:t>
       </w:r>
-    </w:p>
-    <w:p>
-      <w:pPr>
-        <w:autoSpaceDN w:val="0"/>
-        <w:autoSpaceDE w:val="0"/>
-        <w:widowControl/>
-        <w:spacing w:line="245" w:lineRule="auto" w:before="454" w:after="0"/>
-        <w:ind w:left="3540" w:right="144" w:firstLine="0"/>
-        <w:jc w:val="left"/>
-      </w:pPr>
+      <w:r>
+        <w:br/>
+      </w:r>
       <w:r>
         <w:rPr>
           <w:w w:val="97.5"/>
@@ -839,7 +814,7 @@
           <w:color w:val="333333"/>
           <w:sz w:val="20"/>
         </w:rPr>
-        <w:t>- 实现多分支剧情引擎 ：开发 StoryQuestManager ，支持 非线性叙事 与多条件判断</w:t>
+        <w:t>- 实现多分支剧情 ：开发 StoryQuestManager ，支持 非线性叙事 与多条件判断（如</w:t>
       </w:r>
       <w:r>
         <w:rPr>
@@ -850,7 +825,7 @@
           <w:color w:val="333333"/>
           <w:sz w:val="20"/>
         </w:rPr>
-        <w:t>（如物品数量/任务计数）。设计对话动作系统 ( DialogueAction )，实现在对话过程</w:t>
+        <w:t>物品数量/任务计数）。设计对话动作系统 ( DialogueAction )，实现在对话过程中动</w:t>
       </w:r>
       <w:r>
         <w:rPr>
@@ -861,7 +836,7 @@
           <w:color w:val="333333"/>
           <w:sz w:val="20"/>
         </w:rPr>
-        <w:t>中动态触发任务接取、好感度变更及区域解锁。</w:t>
+        <w:t>态触发任务接取、及区域解锁。</w:t>
       </w:r>
     </w:p>
     <w:p>
@@ -869,9 +844,9 @@
         <w:autoSpaceDN w:val="0"/>
         <w:autoSpaceDE w:val="0"/>
         <w:widowControl/>
-        <w:spacing w:line="182" w:lineRule="auto" w:before="94" w:after="0"/>
-        <w:ind w:left="0" w:right="4978" w:firstLine="0"/>
-        <w:jc w:val="right"/>
+        <w:spacing w:line="245" w:lineRule="auto" w:before="94" w:after="0"/>
+        <w:ind w:left="3540" w:right="0" w:firstLine="0"/>
+        <w:jc w:val="left"/>
       </w:pPr>
       <w:r>
         <w:rPr>
@@ -884,16 +859,9 @@
         </w:rPr>
         <w:t>3. 模拟经营与生产物流系统</w:t>
       </w:r>
-    </w:p>
-    <w:p>
-      <w:pPr>
-        <w:autoSpaceDN w:val="0"/>
-        <w:autoSpaceDE w:val="0"/>
-        <w:widowControl/>
-        <w:spacing w:line="245" w:lineRule="auto" w:before="454" w:after="0"/>
-        <w:ind w:left="3540" w:right="0" w:firstLine="0"/>
-        <w:jc w:val="left"/>
-      </w:pPr>
+      <w:r>
+        <w:br/>
+      </w:r>
       <w:r>
         <w:rPr>
           <w:w w:val="97.5"/>
@@ -965,9 +933,9 @@
         <w:autoSpaceDN w:val="0"/>
         <w:autoSpaceDE w:val="0"/>
         <w:widowControl/>
-        <w:spacing w:line="182" w:lineRule="auto" w:before="94" w:after="0"/>
-        <w:ind w:left="0" w:right="5362" w:firstLine="0"/>
-        <w:jc w:val="right"/>
+        <w:spacing w:line="245" w:lineRule="auto" w:before="94" w:after="0"/>
+        <w:ind w:left="3540" w:right="144" w:firstLine="0"/>
+        <w:jc w:val="left"/>
       </w:pPr>
       <w:r>
         <w:rPr>
@@ -980,16 +948,9 @@
         </w:rPr>
         <w:t>4. 战斗塔防与地图探索</w:t>
       </w:r>
-    </w:p>
-    <w:p>
-      <w:pPr>
-        <w:autoSpaceDN w:val="0"/>
-        <w:autoSpaceDE w:val="0"/>
-        <w:widowControl/>
-        <w:spacing w:line="245" w:lineRule="auto" w:before="454" w:after="0"/>
-        <w:ind w:left="3540" w:right="144" w:firstLine="0"/>
-        <w:jc w:val="left"/>
-      </w:pPr>
+      <w:r>
+        <w:br/>
+      </w:r>
       <w:r>
         <w:rPr>
           <w:w w:val="97.5"/>
@@ -1019,8 +980,8 @@
         <w:autoSpaceDE w:val="0"/>
         <w:widowControl/>
         <w:spacing w:line="245" w:lineRule="auto" w:before="94" w:after="0"/>
-        <w:ind w:left="3456" w:right="0" w:firstLine="0"/>
-        <w:jc w:val="center"/>
+        <w:ind w:left="3540" w:right="0" w:firstLine="0"/>
+        <w:jc w:val="left"/>
       </w:pPr>
       <w:r>
         <w:rPr>
@@ -1042,7 +1003,85 @@
           <w:color w:val="333333"/>
           <w:sz w:val="20"/>
         </w:rPr>
-        <w:t>区域的 黑盒迷雾 (Fog of War) 遮挡与按任务进度解锁功能，并配套开发编辑器工具 (</w:t>
+        <w:t>区域的 黑盒迷雾 (Fog of War) 遮挡与按任务进度解锁功能。</w:t>
+      </w:r>
+    </w:p>
+    <w:p>
+      <w:pPr>
+        <w:autoSpaceDN w:val="0"/>
+        <w:autoSpaceDE w:val="0"/>
+        <w:widowControl/>
+        <w:spacing w:line="245" w:lineRule="auto" w:before="94" w:after="0"/>
+        <w:ind w:left="3540" w:right="144" w:firstLine="0"/>
+        <w:jc w:val="left"/>
+      </w:pPr>
+      <w:r>
+        <w:rPr>
+          <w:w w:val="97.5"/>
+          <w:rFonts w:ascii="Alibaba PuHuiTi" w:hAnsi="Alibaba PuHuiTi" w:eastAsia="Alibaba PuHuiTi"/>
+          <w:b w:val="0"/>
+          <w:i w:val="0"/>
+          <w:color w:val="333333"/>
+          <w:sz w:val="20"/>
+        </w:rPr>
+        <w:t>5. 性能优化与工具开发</w:t>
+      </w:r>
+      <w:r>
+        <w:br/>
+      </w:r>
+      <w:r>
+        <w:rPr>
+          <w:w w:val="97.5"/>
+          <w:rFonts w:ascii="Alibaba PuHuiTi" w:hAnsi="Alibaba PuHuiTi" w:eastAsia="Alibaba PuHuiTi"/>
+          <w:b w:val="0"/>
+          <w:i w:val="0"/>
+          <w:color w:val="333333"/>
+          <w:sz w:val="20"/>
+        </w:rPr>
+        <w:t>- 编辑器效率工具 ：开发 StoryQuestSetupTool 等 Editor 扩展工具，实现场景交互</w:t>
+      </w:r>
+      <w:r>
+        <w:rPr>
+          <w:w w:val="97.5"/>
+          <w:rFonts w:ascii="Alibaba PuHuiTi" w:hAnsi="Alibaba PuHuiTi" w:eastAsia="Alibaba PuHuiTi"/>
+          <w:b w:val="0"/>
+          <w:i w:val="0"/>
+          <w:color w:val="333333"/>
+          <w:sz w:val="20"/>
+        </w:rPr>
+        <w:t>点、任务数据、迷雾遮罩的可视化配置与自动绑定。</w:t>
+      </w:r>
+    </w:p>
+    <w:p>
+      <w:pPr>
+        <w:autoSpaceDN w:val="0"/>
+        <w:autoSpaceDE w:val="0"/>
+        <w:widowControl/>
+        <w:spacing w:line="245" w:lineRule="auto" w:before="94" w:after="0"/>
+        <w:ind w:left="3540" w:right="144" w:firstLine="0"/>
+        <w:jc w:val="left"/>
+      </w:pPr>
+      <w:r>
+        <w:rPr>
+          <w:w w:val="97.5"/>
+          <w:rFonts w:ascii="Alibaba PuHuiTi" w:hAnsi="Alibaba PuHuiTi" w:eastAsia="Alibaba PuHuiTi"/>
+          <w:b w:val="0"/>
+          <w:i w:val="0"/>
+          <w:color w:val="333333"/>
+          <w:sz w:val="20"/>
+        </w:rPr>
+        <w:t>- 资源管理优化 ：引入 服务定位器模式解耦核心模块，使用对象池技术管理高频生成</w:t>
+      </w:r>
+      <w:r>
+        <w:rPr>
+          <w:w w:val="97.5"/>
+          <w:rFonts w:ascii="Alibaba PuHuiTi" w:hAnsi="Alibaba PuHuiTi" w:eastAsia="Alibaba PuHuiTi"/>
+          <w:b w:val="0"/>
+          <w:i w:val="0"/>
+          <w:color w:val="333333"/>
+          <w:sz w:val="20"/>
+        </w:rPr>
+        <w:t>的投射物与敌人，有效降低 GC 压力。</w:t>
       </w:r>
     </w:p>
     <w:p>
@@ -1060,7 +1099,7 @@
         <w:autoSpaceDN w:val="0"/>
         <w:autoSpaceDE w:val="0"/>
         <w:widowControl/>
-        <w:spacing w:line="174" w:lineRule="exact" w:before="0" w:after="0"/>
+        <w:spacing w:line="220" w:lineRule="exact" w:before="0" w:after="140"/>
         <w:ind w:left="0" w:right="0"/>
       </w:pPr>
       <w:r>
@@ -1111,106 +1150,7 @@
         <w:autoSpaceDN w:val="0"/>
         <w:autoSpaceDE w:val="0"/>
         <w:widowControl/>
-        <w:spacing w:line="245" w:lineRule="auto" w:before="0" w:after="0"/>
-        <w:ind w:left="2700" w:right="2880" w:firstLine="0"/>
-        <w:jc w:val="left"/>
-      </w:pPr>
-      <w:r>
-        <w:rPr>
-          <w:w w:val="97.5"/>
-          <w:rFonts w:ascii="Alibaba PuHuiTi" w:hAnsi="Alibaba PuHuiTi" w:eastAsia="Alibaba PuHuiTi"/>
-          <w:b w:val="0"/>
-          <w:i w:val="0"/>
-          <w:color w:val="333333"/>
-          <w:sz w:val="20"/>
-        </w:rPr>
-        <w:t>StoryQuestSetupTool ) 实现场景遮罩的一键绑定。</w:t>
-      </w:r>
-      <w:r>
-        <w:br/>
-      </w:r>
-      <w:r>
-        <w:rPr>
-          <w:w w:val="97.5"/>
-          <w:rFonts w:ascii="Alibaba PuHuiTi" w:hAnsi="Alibaba PuHuiTi" w:eastAsia="Alibaba PuHuiTi"/>
-          <w:b w:val="0"/>
-          <w:i w:val="0"/>
-          <w:color w:val="333333"/>
-          <w:sz w:val="20"/>
-        </w:rPr>
-        <w:t>5. 性能优化与工具开发</w:t>
-      </w:r>
-    </w:p>
-    <w:p>
-      <w:pPr>
-        <w:autoSpaceDN w:val="0"/>
-        <w:autoSpaceDE w:val="0"/>
-        <w:widowControl/>
-        <w:spacing w:line="245" w:lineRule="auto" w:before="452" w:after="0"/>
-        <w:ind w:left="2700" w:right="144" w:firstLine="0"/>
-        <w:jc w:val="left"/>
-      </w:pPr>
-      <w:r>
-        <w:rPr>
-          <w:w w:val="97.5"/>
-          <w:rFonts w:ascii="Alibaba PuHuiTi" w:hAnsi="Alibaba PuHuiTi" w:eastAsia="Alibaba PuHuiTi"/>
-          <w:b w:val="0"/>
-          <w:i w:val="0"/>
-          <w:color w:val="333333"/>
-          <w:sz w:val="20"/>
-        </w:rPr>
-        <w:t>- 编辑器效率工具 ：开发 StoryQuestSetupTool 等 Editor 扩展工具，实现场景交互</w:t>
-      </w:r>
-      <w:r>
-        <w:rPr>
-          <w:w w:val="97.5"/>
-          <w:rFonts w:ascii="Alibaba PuHuiTi" w:hAnsi="Alibaba PuHuiTi" w:eastAsia="Alibaba PuHuiTi"/>
-          <w:b w:val="0"/>
-          <w:i w:val="0"/>
-          <w:color w:val="333333"/>
-          <w:sz w:val="20"/>
-        </w:rPr>
-        <w:t>点、任务数据、迷雾遮罩的可视化配置与自动绑定。</w:t>
-      </w:r>
-    </w:p>
-    <w:p>
-      <w:pPr>
-        <w:autoSpaceDN w:val="0"/>
-        <w:autoSpaceDE w:val="0"/>
-        <w:widowControl/>
-        <w:spacing w:line="245" w:lineRule="auto" w:before="92" w:after="0"/>
-        <w:ind w:left="2700" w:right="144" w:firstLine="0"/>
-        <w:jc w:val="left"/>
-      </w:pPr>
-      <w:r>
-        <w:rPr>
-          <w:w w:val="97.5"/>
-          <w:rFonts w:ascii="Alibaba PuHuiTi" w:hAnsi="Alibaba PuHuiTi" w:eastAsia="Alibaba PuHuiTi"/>
-          <w:b w:val="0"/>
-          <w:i w:val="0"/>
-          <w:color w:val="333333"/>
-          <w:sz w:val="20"/>
-        </w:rPr>
-        <w:t>- 资源管理优化 ：引入 服务定位器模式解耦核心模块，使用对象池技术管理高频生成</w:t>
-      </w:r>
-      <w:r>
-        <w:rPr>
-          <w:w w:val="97.5"/>
-          <w:rFonts w:ascii="Alibaba PuHuiTi" w:hAnsi="Alibaba PuHuiTi" w:eastAsia="Alibaba PuHuiTi"/>
-          <w:b w:val="0"/>
-          <w:i w:val="0"/>
-          <w:color w:val="333333"/>
-          <w:sz w:val="20"/>
-        </w:rPr>
-        <w:t>的投射物与敌人，有效降低 GC 压力。</w:t>
-      </w:r>
-    </w:p>
-    <w:p>
-      <w:pPr>
-        <w:autoSpaceDN w:val="0"/>
-        <w:autoSpaceDE w:val="0"/>
-        <w:widowControl/>
-        <w:spacing w:line="185" w:lineRule="auto" w:before="462" w:after="70"/>
+        <w:spacing w:line="185" w:lineRule="auto" w:before="0" w:after="72"/>
         <w:ind w:left="0" w:right="6130" w:firstLine="0"/>
         <w:jc w:val="right"/>
       </w:pPr>
@@ -1239,7 +1179,7 @@
       </w:tblGrid>
       <w:tr>
         <w:trPr>
-          <w:trHeight w:hRule="exact" w:val="450"/>
+          <w:trHeight w:hRule="exact" w:val="448"/>
         </w:trPr>
         <w:tc>
           <w:tcPr>
@@ -1285,7 +1225,7 @@
               <w:autoSpaceDN w:val="0"/>
               <w:autoSpaceDE w:val="0"/>
               <w:widowControl/>
-              <w:spacing w:line="185" w:lineRule="auto" w:before="108" w:after="0"/>
+              <w:spacing w:line="185" w:lineRule="auto" w:before="106" w:after="0"/>
               <w:ind w:left="268" w:right="0" w:firstLine="0"/>
               <w:jc w:val="left"/>
             </w:pPr>
@@ -1316,7 +1256,7 @@
               <w:autoSpaceDN w:val="0"/>
               <w:autoSpaceDE w:val="0"/>
               <w:widowControl/>
-              <w:spacing w:line="182" w:lineRule="auto" w:before="94" w:after="0"/>
+              <w:spacing w:line="182" w:lineRule="auto" w:before="92" w:after="0"/>
               <w:ind w:left="0" w:right="10" w:firstLine="0"/>
               <w:jc w:val="right"/>
             </w:pPr>
@@ -1779,7 +1719,7 @@
     </w:p>
     <w:sectPr>
       <w:pgSz w:w="11918" w:h="16838"/>
-      <w:pgMar w:top="176" w:right="468" w:bottom="1440" w:left="1440" w:header="720" w:footer="720" w:gutter="0"/>
+      <w:pgMar w:top="360" w:right="468" w:bottom="1440" w:left="1440" w:header="720" w:footer="720" w:gutter="0"/>
       <w:cols/>
       <w:docGrid w:linePitch="360"/>
     </w:sectPr>

</xml_diff>

<commit_message>
Update resume content from raw text
</commit_message>
<xml_diff>
--- a/ZhuWenbin_Resume.docx
+++ b/ZhuWenbin_Resume.docx
@@ -4,1723 +4,325 @@
   <w:body>
     <w:p>
       <w:pPr>
-        <w:autoSpaceDN w:val="0"/>
-        <w:autoSpaceDE w:val="0"/>
-        <w:widowControl/>
-        <w:spacing w:line="220" w:lineRule="exact" w:before="0" w:after="306"/>
-        <w:ind w:left="0" w:right="0"/>
+        <w:pStyle w:val="Title"/>
+        <w:jc w:val="center"/>
       </w:pPr>
       <w:r>
-        <w:drawing>
-          <wp:anchor xmlns:a="http://schemas.openxmlformats.org/drawingml/2006/main" xmlns:pic="http://schemas.openxmlformats.org/drawingml/2006/picture" distT="0" distB="0" distL="0" distR="0" simplePos="0" relativeHeight="0" behindDoc="1" locked="0" layoutInCell="1" allowOverlap="1">
-            <wp:simplePos x="0" y="0"/>
-            <wp:positionH relativeFrom="page">
-              <wp:posOffset>0</wp:posOffset>
-            </wp:positionH>
-            <wp:positionV relativeFrom="page">
-              <wp:posOffset>0</wp:posOffset>
-            </wp:positionV>
-            <wp:extent cx="7569200" cy="10693400"/>
-            <wp:wrapNone/>
-            <wp:docPr id="1" name="Picture 1"/>
-            <wp:cNvGraphicFramePr>
-              <a:graphicFrameLocks noChangeAspect="1"/>
-            </wp:cNvGraphicFramePr>
-            <a:graphic>
-              <a:graphicData uri="http://schemas.openxmlformats.org/drawingml/2006/picture">
-                <pic:pic>
-                  <pic:nvPicPr>
-                    <pic:cNvPr id="0" name="image.png"/>
-                    <pic:cNvPicPr/>
-                  </pic:nvPicPr>
-                  <pic:blipFill>
-                    <a:blip r:embed="rId9"/>
-                    <a:stretch>
-                      <a:fillRect/>
-                    </a:stretch>
-                  </pic:blipFill>
-                  <pic:spPr>
-                    <a:xfrm>
-                      <a:off x="0" y="0"/>
-                      <a:ext cx="7569200" cy="10693400"/>
-                    </a:xfrm>
-                    <a:prstGeom prst="rect"/>
-                  </pic:spPr>
-                </pic:pic>
-              </a:graphicData>
-            </a:graphic>
-          </wp:anchor>
-        </w:drawing>
-      </w:r>
-    </w:p>
-    <w:tbl>
-      <w:tblPr>
-        <w:tblW w:type="auto" w:w="0"/>
-        <w:tblLayout w:type="fixed"/>
-        <w:tblLook w:firstColumn="1" w:firstRow="1" w:lastColumn="0" w:lastRow="0" w:noHBand="0" w:noVBand="1" w:val="04A0"/>
-        <w:tblInd w:w="0.0" w:type="dxa"/>
-      </w:tblPr>
-      <w:tblGrid>
-        <w:gridCol w:w="5425"/>
-        <w:gridCol w:w="5425"/>
-      </w:tblGrid>
-      <w:tr>
-        <w:trPr>
-          <w:trHeight w:hRule="exact" w:val="1264"/>
-        </w:trPr>
-        <w:tc>
-          <w:tcPr>
-            <w:tcW w:type="dxa" w:w="2420"/>
-            <w:tcBorders/>
-            <w:tcMar>
-              <w:start w:w="0" w:type="dxa"/>
-              <w:end w:w="0" w:type="dxa"/>
-            </w:tcMar>
-          </w:tcPr>
-          <w:p>
-            <w:pPr>
-              <w:autoSpaceDN w:val="0"/>
-              <w:autoSpaceDE w:val="0"/>
-              <w:widowControl/>
-              <w:spacing w:line="245" w:lineRule="auto" w:before="128" w:after="0"/>
-              <w:ind w:left="0" w:right="1008" w:firstLine="0"/>
-              <w:jc w:val="left"/>
-            </w:pPr>
-            <w:r>
-              <w:rPr>
-                <w:rFonts w:ascii="Alibaba PuHuiTi" w:hAnsi="Alibaba PuHuiTi" w:eastAsia="Alibaba PuHuiTi"/>
-                <w:b/>
-                <w:i w:val="0"/>
-                <w:color w:val="000000"/>
-                <w:sz w:val="45"/>
-              </w:rPr>
-              <w:t>朱文彬</w:t>
-            </w:r>
-            <w:r>
-              <w:rPr>
-                <w:w w:val="97.5"/>
-                <w:rFonts w:ascii="Alibaba PuHuiTi" w:hAnsi="Alibaba PuHuiTi" w:eastAsia="Alibaba PuHuiTi"/>
-                <w:b w:val="0"/>
-                <w:i w:val="0"/>
-                <w:color w:val="333333"/>
-                <w:sz w:val="20"/>
-              </w:rPr>
-              <w:t>男</w:t>
-            </w:r>
-          </w:p>
-        </w:tc>
-        <w:tc>
-          <w:tcPr>
-            <w:tcW w:type="dxa" w:w="7960"/>
-            <w:tcBorders/>
-            <w:tcMar>
-              <w:start w:w="0" w:type="dxa"/>
-              <w:end w:w="0" w:type="dxa"/>
-            </w:tcMar>
-          </w:tcPr>
-          <w:p>
-            <w:pPr>
-              <w:autoSpaceDN w:val="0"/>
-              <w:autoSpaceDE w:val="0"/>
-              <w:widowControl/>
-              <w:spacing w:line="245" w:lineRule="auto" w:before="0" w:after="0"/>
-              <w:ind w:left="1120" w:right="1728" w:firstLine="0"/>
-              <w:jc w:val="left"/>
-            </w:pPr>
-            <w:r>
-              <w:rPr>
-                <w:rFonts w:ascii="Alibaba PuHuiTi" w:hAnsi="Alibaba PuHuiTi" w:eastAsia="Alibaba PuHuiTi"/>
-                <w:b/>
-                <w:i w:val="0"/>
-                <w:color w:val="000000"/>
-                <w:sz w:val="30"/>
-              </w:rPr>
-              <w:t>个人优势</w:t>
-            </w:r>
-            <w:r>
-              <w:br/>
-            </w:r>
-            <w:r>
-              <w:rPr>
-                <w:w w:val="97.5"/>
-                <w:rFonts w:ascii="Alibaba PuHuiTi" w:hAnsi="Alibaba PuHuiTi" w:eastAsia="Alibaba PuHuiTi"/>
-                <w:b w:val="0"/>
-                <w:i w:val="0"/>
-                <w:color w:val="000000"/>
-                <w:sz w:val="20"/>
-              </w:rPr>
-              <w:t>熟练使用Unity Profiler进行CPU/GPU/内存/GC性能分析。</w:t>
-            </w:r>
-          </w:p>
-          <w:p>
-            <w:pPr>
-              <w:autoSpaceDN w:val="0"/>
-              <w:autoSpaceDE w:val="0"/>
-              <w:widowControl/>
-              <w:spacing w:line="182" w:lineRule="auto" w:before="94" w:after="0"/>
-              <w:ind w:left="1120" w:right="0" w:firstLine="0"/>
-              <w:jc w:val="left"/>
-            </w:pPr>
-            <w:r>
-              <w:rPr>
-                <w:w w:val="97.5"/>
-                <w:rFonts w:ascii="Alibaba PuHuiTi" w:hAnsi="Alibaba PuHuiTi" w:eastAsia="Alibaba PuHuiTi"/>
-                <w:b w:val="0"/>
-                <w:i w:val="0"/>
-                <w:color w:val="000000"/>
-                <w:sz w:val="20"/>
-              </w:rPr>
-              <w:t>熟练使用 Addressables 进行资源管理，结合对象池技术有效减少GC压力；</w:t>
-            </w:r>
-          </w:p>
-        </w:tc>
-      </w:tr>
-    </w:tbl>
-    <w:p>
-      <w:pPr>
-        <w:autoSpaceDN w:val="0"/>
-        <w:autoSpaceDE w:val="0"/>
-        <w:widowControl/>
-        <w:spacing w:line="182" w:lineRule="auto" w:before="32" w:after="46"/>
-        <w:ind w:left="0" w:right="30" w:firstLine="0"/>
-        <w:jc w:val="right"/>
-      </w:pPr>
-      <w:r>
-        <w:rPr>
-          <w:w w:val="97.5"/>
-          <w:rFonts w:ascii="Alibaba PuHuiTi" w:hAnsi="Alibaba PuHuiTi" w:eastAsia="Alibaba PuHuiTi"/>
-          <w:b w:val="0"/>
-          <w:i w:val="0"/>
-          <w:color w:val="000000"/>
-          <w:sz w:val="20"/>
-        </w:rPr>
-        <w:t>掌握单例、状态机、事件总线、工厂模式等设计模式，熟悉JFramework、GameFram</w:t>
-      </w:r>
-    </w:p>
-    <w:tbl>
-      <w:tblPr>
-        <w:tblW w:type="auto" w:w="0"/>
-        <w:tblLayout w:type="fixed"/>
-        <w:tblLook w:firstColumn="1" w:firstRow="1" w:lastColumn="0" w:lastRow="0" w:noHBand="0" w:noVBand="1" w:val="04A0"/>
-        <w:tblInd w:w="0.0" w:type="dxa"/>
-      </w:tblPr>
-      <w:tblGrid>
-        <w:gridCol w:w="5425"/>
-        <w:gridCol w:w="5425"/>
-      </w:tblGrid>
-      <w:tr>
-        <w:trPr>
-          <w:trHeight w:hRule="exact" w:val="684"/>
-        </w:trPr>
-        <w:tc>
-          <w:tcPr>
-            <w:tcW w:type="dxa" w:w="2360"/>
-            <w:tcBorders/>
-            <w:tcMar>
-              <w:start w:w="0" w:type="dxa"/>
-              <w:end w:w="0" w:type="dxa"/>
-            </w:tcMar>
-          </w:tcPr>
-          <w:p>
-            <w:pPr>
-              <w:autoSpaceDN w:val="0"/>
-              <w:autoSpaceDE w:val="0"/>
-              <w:widowControl/>
-              <w:spacing w:line="185" w:lineRule="auto" w:before="86" w:after="0"/>
-              <w:ind w:left="0" w:right="0" w:firstLine="0"/>
-              <w:jc w:val="left"/>
-            </w:pPr>
-            <w:r>
-              <w:rPr>
-                <w:rFonts w:ascii="Alibaba PuHuiTi" w:hAnsi="Alibaba PuHuiTi" w:eastAsia="Alibaba PuHuiTi"/>
-                <w:b/>
-                <w:i w:val="0"/>
-                <w:color w:val="000000"/>
-                <w:sz w:val="30"/>
-              </w:rPr>
-              <w:t>联系方式</w:t>
-            </w:r>
-          </w:p>
-        </w:tc>
-        <w:tc>
-          <w:tcPr>
-            <w:tcW w:type="dxa" w:w="8000"/>
-            <w:tcBorders/>
-            <w:tcMar>
-              <w:start w:w="0" w:type="dxa"/>
-              <w:end w:w="0" w:type="dxa"/>
-            </w:tcMar>
-          </w:tcPr>
-          <w:p>
-            <w:pPr>
-              <w:autoSpaceDN w:val="0"/>
-              <w:autoSpaceDE w:val="0"/>
-              <w:widowControl/>
-              <w:spacing w:line="245" w:lineRule="auto" w:before="48" w:after="0"/>
-              <w:ind w:left="1180" w:right="432" w:firstLine="0"/>
-              <w:jc w:val="left"/>
-            </w:pPr>
-            <w:r>
-              <w:rPr>
-                <w:w w:val="97.5"/>
-                <w:rFonts w:ascii="Alibaba PuHuiTi" w:hAnsi="Alibaba PuHuiTi" w:eastAsia="Alibaba PuHuiTi"/>
-                <w:b w:val="0"/>
-                <w:i w:val="0"/>
-                <w:color w:val="000000"/>
-                <w:sz w:val="20"/>
-              </w:rPr>
-              <w:t>ework、QFramework等主流框架，具备数据驱动与可扩展架构设计能力。</w:t>
-            </w:r>
-            <w:r>
-              <w:rPr>
-                <w:w w:val="97.5"/>
-                <w:rFonts w:ascii="Alibaba PuHuiTi" w:hAnsi="Alibaba PuHuiTi" w:eastAsia="Alibaba PuHuiTi"/>
-                <w:b w:val="0"/>
-                <w:i w:val="0"/>
-                <w:color w:val="000000"/>
-                <w:sz w:val="20"/>
-              </w:rPr>
-              <w:t>熟练使用AI代码工具提升开发效率</w:t>
-            </w:r>
-          </w:p>
-        </w:tc>
-      </w:tr>
-    </w:tbl>
-    <w:p>
-      <w:pPr>
-        <w:autoSpaceDN w:val="0"/>
-        <w:autoSpaceDE w:val="0"/>
-        <w:widowControl/>
-        <w:spacing w:line="185" w:lineRule="auto" w:before="8" w:after="46"/>
-        <w:ind w:left="0" w:right="0" w:firstLine="0"/>
-        <w:jc w:val="left"/>
-      </w:pPr>
-      <w:r>
-        <w:rPr>
-          <w:w w:val="97.5"/>
-          <w:rFonts w:ascii="Alibaba PuHuiTi" w:hAnsi="Alibaba PuHuiTi" w:eastAsia="Alibaba PuHuiTi"/>
-          <w:b w:val="0"/>
-          <w:i w:val="0"/>
-          <w:color w:val="333333"/>
-          <w:sz w:val="20"/>
-        </w:rPr>
-        <w:t xml:space="preserve">电话: 17355383527 </w:t>
-      </w:r>
-    </w:p>
-    <w:tbl>
-      <w:tblPr>
-        <w:tblW w:type="auto" w:w="0"/>
-        <w:tblLayout w:type="fixed"/>
-        <w:tblLook w:firstColumn="1" w:firstRow="1" w:lastColumn="0" w:lastRow="0" w:noHBand="0" w:noVBand="1" w:val="04A0"/>
-        <w:tblInd w:w="0.0" w:type="dxa"/>
-      </w:tblPr>
-      <w:tblGrid>
-        <w:gridCol w:w="2712"/>
-        <w:gridCol w:w="2712"/>
-        <w:gridCol w:w="2712"/>
-        <w:gridCol w:w="2712"/>
-      </w:tblGrid>
-      <w:tr>
-        <w:trPr>
-          <w:trHeight w:hRule="exact" w:val="356"/>
-        </w:trPr>
-        <w:tc>
-          <w:tcPr>
-            <w:tcW w:type="dxa" w:w="2860"/>
-            <w:tcBorders/>
-            <w:tcMar>
-              <w:start w:w="0" w:type="dxa"/>
-              <w:end w:w="0" w:type="dxa"/>
-            </w:tcMar>
-          </w:tcPr>
-          <w:p>
-            <w:pPr>
-              <w:autoSpaceDN w:val="0"/>
-              <w:autoSpaceDE w:val="0"/>
-              <w:widowControl/>
-              <w:spacing w:line="185" w:lineRule="auto" w:before="46" w:after="0"/>
-              <w:ind w:left="0" w:right="0" w:firstLine="0"/>
-              <w:jc w:val="left"/>
-            </w:pPr>
-            <w:r>
-              <w:rPr>
-                <w:w w:val="97.5"/>
-                <w:rFonts w:ascii="Alibaba PuHuiTi" w:hAnsi="Alibaba PuHuiTi" w:eastAsia="Alibaba PuHuiTi"/>
-                <w:b w:val="0"/>
-                <w:i w:val="0"/>
-                <w:color w:val="333333"/>
-                <w:sz w:val="20"/>
-              </w:rPr>
-              <w:t xml:space="preserve">微信号: maca314159 </w:t>
-            </w:r>
-          </w:p>
-        </w:tc>
-        <w:tc>
-          <w:tcPr>
-            <w:tcW w:type="dxa" w:w="3520"/>
-            <w:vMerge w:val="restart"/>
-            <w:tcBorders/>
-            <w:tcMar>
-              <w:start w:w="0" w:type="dxa"/>
-              <w:end w:w="0" w:type="dxa"/>
-            </w:tcMar>
-            <w:tcMar>
-              <w:start w:w="0" w:type="dxa"/>
-              <w:end w:w="0" w:type="dxa"/>
-            </w:tcMar>
-          </w:tcPr>
-          <w:p>
-            <w:pPr>
-              <w:autoSpaceDN w:val="0"/>
-              <w:autoSpaceDE w:val="0"/>
-              <w:widowControl/>
-              <w:spacing w:line="185" w:lineRule="auto" w:before="132" w:after="0"/>
-              <w:ind w:left="680" w:right="0" w:firstLine="0"/>
-              <w:jc w:val="left"/>
-            </w:pPr>
-            <w:r>
-              <w:rPr>
-                <w:rFonts w:ascii="Alibaba PuHuiTi" w:hAnsi="Alibaba PuHuiTi" w:eastAsia="Alibaba PuHuiTi"/>
-                <w:b/>
-                <w:i w:val="0"/>
-                <w:color w:val="000000"/>
-                <w:sz w:val="30"/>
-              </w:rPr>
-              <w:t>工作经历</w:t>
-            </w:r>
-          </w:p>
-        </w:tc>
-        <w:tc>
-          <w:tcPr>
-            <w:tcW w:type="dxa" w:w="2260"/>
-            <w:vMerge w:val="restart"/>
-            <w:tcBorders/>
-            <w:tcMar>
-              <w:start w:w="0" w:type="dxa"/>
-              <w:end w:w="0" w:type="dxa"/>
-            </w:tcMar>
-            <w:tcMar>
-              <w:start w:w="0" w:type="dxa"/>
-              <w:end w:w="0" w:type="dxa"/>
-            </w:tcMar>
-            <w:tcMar>
-              <w:start w:w="0" w:type="dxa"/>
-              <w:end w:w="0" w:type="dxa"/>
-            </w:tcMar>
-          </w:tcPr>
-          <w:p>
-            <w:pPr>
-              <w:autoSpaceDN w:val="0"/>
-              <w:autoSpaceDE w:val="0"/>
-              <w:widowControl/>
-              <w:spacing w:line="182" w:lineRule="auto" w:before="722" w:after="0"/>
-              <w:ind w:left="262" w:right="0" w:firstLine="0"/>
-              <w:jc w:val="left"/>
-            </w:pPr>
-            <w:r>
-              <w:rPr>
-                <w:w w:val="97.5"/>
-                <w:rFonts w:ascii="Alibaba PuHuiTi" w:hAnsi="Alibaba PuHuiTi" w:eastAsia="Alibaba PuHuiTi"/>
-                <w:b w:val="0"/>
-                <w:i w:val="0"/>
-                <w:color w:val="000000"/>
-                <w:sz w:val="20"/>
-              </w:rPr>
-              <w:t>前端开发工程师</w:t>
-            </w:r>
-          </w:p>
-        </w:tc>
-        <w:tc>
-          <w:tcPr>
-            <w:tcW w:type="dxa" w:w="2200"/>
-            <w:vMerge w:val="restart"/>
-            <w:tcBorders/>
-            <w:tcMar>
-              <w:start w:w="0" w:type="dxa"/>
-              <w:end w:w="0" w:type="dxa"/>
-            </w:tcMar>
-            <w:tcMar>
-              <w:start w:w="0" w:type="dxa"/>
-              <w:end w:w="0" w:type="dxa"/>
-            </w:tcMar>
-            <w:tcMar>
-              <w:start w:w="0" w:type="dxa"/>
-              <w:end w:w="0" w:type="dxa"/>
-            </w:tcMar>
-          </w:tcPr>
-          <w:p>
-            <w:pPr>
-              <w:autoSpaceDN w:val="0"/>
-              <w:autoSpaceDE w:val="0"/>
-              <w:widowControl/>
-              <w:spacing w:line="185" w:lineRule="auto" w:before="706" w:after="0"/>
-              <w:ind w:left="0" w:right="10" w:firstLine="0"/>
-              <w:jc w:val="right"/>
-            </w:pPr>
-            <w:r>
-              <w:rPr>
-                <w:w w:val="97.5"/>
-                <w:rFonts w:ascii="Alibaba PuHuiTi" w:hAnsi="Alibaba PuHuiTi" w:eastAsia="Alibaba PuHuiTi"/>
-                <w:b w:val="0"/>
-                <w:i w:val="0"/>
-                <w:color w:val="333333"/>
-                <w:sz w:val="20"/>
-              </w:rPr>
-              <w:t>2025.10-2026.02</w:t>
-            </w:r>
-          </w:p>
-        </w:tc>
-      </w:tr>
-      <w:tr>
-        <w:trPr>
-          <w:trHeight w:hRule="exact" w:val="240"/>
-        </w:trPr>
-        <w:tc>
-          <w:tcPr>
-            <w:tcW w:type="dxa" w:w="2860"/>
-            <w:vMerge w:val="restart"/>
-            <w:tcBorders/>
-            <w:tcMar>
-              <w:start w:w="0" w:type="dxa"/>
-              <w:end w:w="0" w:type="dxa"/>
-            </w:tcMar>
-            <w:tcMar>
-              <w:start w:w="0" w:type="dxa"/>
-              <w:end w:w="0" w:type="dxa"/>
-            </w:tcMar>
-          </w:tcPr>
-          <w:p>
-            <w:pPr>
-              <w:autoSpaceDN w:val="0"/>
-              <w:autoSpaceDE w:val="0"/>
-              <w:widowControl/>
-              <w:spacing w:line="185" w:lineRule="auto" w:before="50" w:after="0"/>
-              <w:ind w:left="0" w:right="0" w:firstLine="0"/>
-              <w:jc w:val="left"/>
-            </w:pPr>
-            <w:r>
-              <w:rPr>
-                <w:w w:val="97.5"/>
-                <w:rFonts w:ascii="Alibaba PuHuiTi" w:hAnsi="Alibaba PuHuiTi" w:eastAsia="Alibaba PuHuiTi"/>
-                <w:b w:val="0"/>
-                <w:i w:val="0"/>
-                <w:color w:val="333333"/>
-                <w:sz w:val="20"/>
-              </w:rPr>
-              <w:t xml:space="preserve">邮箱: anoobc@163.com </w:t>
-            </w:r>
-          </w:p>
-        </w:tc>
-        <w:tc>
-          <w:tcPr>
-            <w:tcW w:type="dxa" w:w="2712"/>
-            <w:vMerge/>
-            <w:tcBorders/>
-          </w:tcPr>
-          <w:p/>
-        </w:tc>
-        <w:tc>
-          <w:tcPr>
-            <w:tcW w:type="dxa" w:w="2712"/>
-            <w:vMerge/>
-            <w:tcBorders/>
-          </w:tcPr>
-          <w:p/>
-        </w:tc>
-        <w:tc>
-          <w:tcPr>
-            <w:tcW w:type="dxa" w:w="2712"/>
-            <w:vMerge/>
-            <w:tcBorders/>
-          </w:tcPr>
-          <w:p/>
-        </w:tc>
-      </w:tr>
-      <w:tr>
-        <w:trPr>
-          <w:trHeight w:hRule="exact" w:val="468"/>
-        </w:trPr>
-        <w:tc>
-          <w:tcPr>
-            <w:tcW w:type="dxa" w:w="2712"/>
-            <w:vMerge/>
-            <w:tcBorders/>
-          </w:tcPr>
-          <w:p/>
-        </w:tc>
-        <w:tc>
-          <w:tcPr>
-            <w:tcW w:type="dxa" w:w="3520"/>
-            <w:tcBorders/>
-            <w:tcMar>
-              <w:start w:w="0" w:type="dxa"/>
-              <w:end w:w="0" w:type="dxa"/>
-            </w:tcMar>
-          </w:tcPr>
-          <w:p>
-            <w:pPr>
-              <w:autoSpaceDN w:val="0"/>
-              <w:autoSpaceDE w:val="0"/>
-              <w:widowControl/>
-              <w:spacing w:line="185" w:lineRule="auto" w:before="78" w:after="0"/>
-              <w:ind w:left="680" w:right="0" w:firstLine="0"/>
-              <w:jc w:val="left"/>
-            </w:pPr>
-            <w:r>
-              <w:rPr>
-                <w:rFonts w:ascii="Alibaba PuHuiTi" w:hAnsi="Alibaba PuHuiTi" w:eastAsia="Alibaba PuHuiTi"/>
-                <w:b/>
-                <w:i w:val="0"/>
-                <w:color w:val="000000"/>
-                <w:sz w:val="24"/>
-              </w:rPr>
-              <w:t>秦皇岛熊柴伟略网络科技</w:t>
-            </w:r>
-          </w:p>
-        </w:tc>
-        <w:tc>
-          <w:tcPr>
-            <w:tcW w:type="dxa" w:w="2712"/>
-            <w:vMerge/>
-            <w:tcBorders/>
-          </w:tcPr>
-          <w:p/>
-        </w:tc>
-        <w:tc>
-          <w:tcPr>
-            <w:tcW w:type="dxa" w:w="2712"/>
-            <w:vMerge/>
-            <w:tcBorders/>
-          </w:tcPr>
-          <w:p/>
-        </w:tc>
-      </w:tr>
-    </w:tbl>
-    <w:p>
-      <w:pPr>
-        <w:autoSpaceDN w:val="0"/>
-        <w:autoSpaceDE w:val="0"/>
-        <w:widowControl/>
-        <w:spacing w:line="245" w:lineRule="auto" w:before="108" w:after="0"/>
-        <w:ind w:left="3540" w:right="0" w:firstLine="0"/>
-        <w:jc w:val="left"/>
-      </w:pPr>
-      <w:r>
-        <w:rPr>
-          <w:w w:val="97.5"/>
-          <w:rFonts w:ascii="Alibaba PuHuiTi" w:hAnsi="Alibaba PuHuiTi" w:eastAsia="Alibaba PuHuiTi"/>
-          <w:b w:val="0"/>
-          <w:i w:val="0"/>
-          <w:color w:val="333333"/>
-          <w:sz w:val="20"/>
-        </w:rPr>
-        <w:t>1. 核心任务调度与AI行为系统架构</w:t>
-      </w:r>
-      <w:r>
-        <w:br/>
-      </w:r>
-      <w:r>
-        <w:rPr>
-          <w:w w:val="97.5"/>
-          <w:rFonts w:ascii="Alibaba PuHuiTi" w:hAnsi="Alibaba PuHuiTi" w:eastAsia="Alibaba PuHuiTi"/>
-          <w:b w:val="0"/>
-          <w:i w:val="0"/>
-          <w:color w:val="333333"/>
-          <w:sz w:val="20"/>
-        </w:rPr>
-        <w:t>- 设计并实现高并发任务管理系统 ：构建支持创建、分配、取消、回滚的全生命周期任</w:t>
-      </w:r>
-      <w:r>
-        <w:rPr>
-          <w:w w:val="97.5"/>
-          <w:rFonts w:ascii="Alibaba PuHuiTi" w:hAnsi="Alibaba PuHuiTi" w:eastAsia="Alibaba PuHuiTi"/>
-          <w:b w:val="0"/>
-          <w:i w:val="0"/>
-          <w:color w:val="333333"/>
-          <w:sz w:val="20"/>
-        </w:rPr>
-        <w:t>务管理器 ( TaskManager )。设计基于**权重优先级（Priority-Weighted）**的智能</w:t>
-      </w:r>
-      <w:r>
-        <w:rPr>
-          <w:w w:val="97.5"/>
-          <w:rFonts w:ascii="Alibaba PuHuiTi" w:hAnsi="Alibaba PuHuiTi" w:eastAsia="Alibaba PuHuiTi"/>
-          <w:b w:val="0"/>
-          <w:i w:val="0"/>
-          <w:color w:val="333333"/>
-          <w:sz w:val="20"/>
-        </w:rPr>
-        <w:t>分配算法，综合考量工人偏好、体力状态及空间距离，实现多任务类型（建造/采集/</w:t>
-      </w:r>
-      <w:r>
-        <w:rPr>
-          <w:w w:val="97.5"/>
-          <w:rFonts w:ascii="Alibaba PuHuiTi" w:hAnsi="Alibaba PuHuiTi" w:eastAsia="Alibaba PuHuiTi"/>
-          <w:b w:val="0"/>
-          <w:i w:val="0"/>
-          <w:color w:val="333333"/>
-          <w:sz w:val="20"/>
-        </w:rPr>
-        <w:t>运输/战斗）的高效调度。</w:t>
+        <w:t>朱文彬</w:t>
       </w:r>
     </w:p>
     <w:p>
       <w:pPr>
-        <w:autoSpaceDN w:val="0"/>
-        <w:autoSpaceDE w:val="0"/>
-        <w:widowControl/>
-        <w:spacing w:line="245" w:lineRule="auto" w:before="94" w:after="0"/>
-        <w:ind w:left="3540" w:right="0" w:firstLine="0"/>
-        <w:jc w:val="left"/>
+        <w:jc w:val="center"/>
       </w:pPr>
       <w:r>
-        <w:rPr>
-          <w:w w:val="97.5"/>
-          <w:rFonts w:ascii="Alibaba PuHuiTi" w:hAnsi="Alibaba PuHuiTi" w:eastAsia="Alibaba PuHuiTi"/>
-          <w:b w:val="0"/>
-          <w:i w:val="0"/>
-          <w:color w:val="333333"/>
-          <w:sz w:val="20"/>
-        </w:rPr>
-        <w:t>- 开发智能工人行为模块（Agent FSM） ：采用 分层有限状态机 (HFSM) 架构实现工</w:t>
-      </w:r>
-      <w:r>
-        <w:rPr>
-          <w:w w:val="97.5"/>
-          <w:rFonts w:ascii="Alibaba PuHuiTi" w:hAnsi="Alibaba PuHuiTi" w:eastAsia="Alibaba PuHuiTi"/>
-          <w:b w:val="0"/>
-          <w:i w:val="0"/>
-          <w:color w:val="333333"/>
-          <w:sz w:val="20"/>
-        </w:rPr>
-        <w:t>人 AI，解耦 MoveTo 、 Perform 、 ReturnHome 等原子行为。引入 体力与背包系统</w:t>
-      </w:r>
-      <w:r>
-        <w:rPr>
-          <w:w w:val="97.5"/>
-          <w:rFonts w:ascii="Alibaba PuHuiTi" w:hAnsi="Alibaba PuHuiTi" w:eastAsia="Alibaba PuHuiTi"/>
-          <w:b w:val="0"/>
-          <w:i w:val="0"/>
-          <w:color w:val="333333"/>
-          <w:sz w:val="20"/>
-        </w:rPr>
-        <w:t>，实现工人在资源不足或疲劳时的自主决策（如自动中断任务返航、寻找最近仓库卸</w:t>
-      </w:r>
-      <w:r>
-        <w:rPr>
-          <w:w w:val="97.5"/>
-          <w:rFonts w:ascii="Alibaba PuHuiTi" w:hAnsi="Alibaba PuHuiTi" w:eastAsia="Alibaba PuHuiTi"/>
-          <w:b w:val="0"/>
-          <w:i w:val="0"/>
-          <w:color w:val="333333"/>
-          <w:sz w:val="20"/>
-        </w:rPr>
-        <w:t>货）。</w:t>
+        <w:t>男 | 游戏开发工程师</w:t>
       </w:r>
     </w:p>
     <w:p>
       <w:pPr>
-        <w:autoSpaceDN w:val="0"/>
-        <w:autoSpaceDE w:val="0"/>
-        <w:widowControl/>
-        <w:spacing w:line="182" w:lineRule="auto" w:before="94" w:after="0"/>
-        <w:ind w:left="0" w:right="1346" w:firstLine="0"/>
-        <w:jc w:val="right"/>
+        <w:jc w:val="center"/>
       </w:pPr>
       <w:r>
-        <w:rPr>
-          <w:w w:val="97.5"/>
-          <w:rFonts w:ascii="Alibaba PuHuiTi" w:hAnsi="Alibaba PuHuiTi" w:eastAsia="Alibaba PuHuiTi"/>
-          <w:b w:val="0"/>
-          <w:i w:val="0"/>
-          <w:color w:val="333333"/>
-          <w:sz w:val="20"/>
-        </w:rPr>
-        <w:t>- 集成 A* 寻路方案 ：基于 A Pathfinding* 实现动态避障与平滑移动。</w:t>
+        <w:t>电话: 17355383527 | 微信号: maca314159 | 邮箱: anoobc@163.com</w:t>
       </w:r>
     </w:p>
     <w:p>
       <w:pPr>
-        <w:autoSpaceDN w:val="0"/>
-        <w:autoSpaceDE w:val="0"/>
-        <w:widowControl/>
-        <w:spacing w:line="245" w:lineRule="auto" w:before="94" w:after="0"/>
-        <w:ind w:left="3540" w:right="144" w:firstLine="0"/>
-        <w:jc w:val="left"/>
+        <w:pStyle w:val="Heading1"/>
       </w:pPr>
       <w:r>
-        <w:rPr>
-          <w:w w:val="97.5"/>
-          <w:rFonts w:ascii="Alibaba PuHuiTi" w:hAnsi="Alibaba PuHuiTi" w:eastAsia="Alibaba PuHuiTi"/>
-          <w:b w:val="0"/>
-          <w:i w:val="0"/>
-          <w:color w:val="333333"/>
-          <w:sz w:val="20"/>
-        </w:rPr>
-        <w:t>2. 自动化数据管线与剧情系统</w:t>
-      </w:r>
-      <w:r>
-        <w:br/>
-      </w:r>
-      <w:r>
-        <w:rPr>
-          <w:w w:val="97.5"/>
-          <w:rFonts w:ascii="Alibaba PuHuiTi" w:hAnsi="Alibaba PuHuiTi" w:eastAsia="Alibaba PuHuiTi"/>
-          <w:b w:val="0"/>
-          <w:i w:val="0"/>
-          <w:color w:val="333333"/>
-          <w:sz w:val="20"/>
-        </w:rPr>
-        <w:t>- 搭建 Luban 数据工作流 ：建立 Excel 到 C#/JSON 的全自动化导表管线，实现剧情</w:t>
-      </w:r>
-      <w:r>
-        <w:rPr>
-          <w:w w:val="97.5"/>
-          <w:rFonts w:ascii="Alibaba PuHuiTi" w:hAnsi="Alibaba PuHuiTi" w:eastAsia="Alibaba PuHuiTi"/>
-          <w:b w:val="0"/>
-          <w:i w:val="0"/>
-          <w:color w:val="333333"/>
-          <w:sz w:val="20"/>
-        </w:rPr>
-        <w:t>对话、任务配置、物品属性的 数据驱动 (Data-Driven) 开发，显著提升策划配置效</w:t>
-      </w:r>
-      <w:r>
-        <w:rPr>
-          <w:w w:val="97.5"/>
-          <w:rFonts w:ascii="Alibaba PuHuiTi" w:hAnsi="Alibaba PuHuiTi" w:eastAsia="Alibaba PuHuiTi"/>
-          <w:b w:val="0"/>
-          <w:i w:val="0"/>
-          <w:color w:val="333333"/>
-          <w:sz w:val="20"/>
-        </w:rPr>
-        <w:t>率。</w:t>
+        <w:t>个人优势</w:t>
       </w:r>
     </w:p>
     <w:p>
       <w:pPr>
-        <w:autoSpaceDN w:val="0"/>
-        <w:autoSpaceDE w:val="0"/>
-        <w:widowControl/>
-        <w:spacing w:line="245" w:lineRule="auto" w:before="94" w:after="0"/>
-        <w:ind w:left="3540" w:right="0" w:firstLine="0"/>
-        <w:jc w:val="left"/>
+        <w:pStyle w:val="ListBullet"/>
       </w:pPr>
       <w:r>
-        <w:rPr>
-          <w:w w:val="97.5"/>
-          <w:rFonts w:ascii="Alibaba PuHuiTi" w:hAnsi="Alibaba PuHuiTi" w:eastAsia="Alibaba PuHuiTi"/>
-          <w:b w:val="0"/>
-          <w:i w:val="0"/>
-          <w:color w:val="333333"/>
-          <w:sz w:val="20"/>
-        </w:rPr>
-        <w:t>- 实现多分支剧情 ：开发 StoryQuestManager ，支持 非线性叙事 与多条件判断（如</w:t>
-      </w:r>
-      <w:r>
-        <w:rPr>
-          <w:w w:val="97.5"/>
-          <w:rFonts w:ascii="Alibaba PuHuiTi" w:hAnsi="Alibaba PuHuiTi" w:eastAsia="Alibaba PuHuiTi"/>
-          <w:b w:val="0"/>
-          <w:i w:val="0"/>
-          <w:color w:val="333333"/>
-          <w:sz w:val="20"/>
-        </w:rPr>
-        <w:t>物品数量/任务计数）。设计对话动作系统 ( DialogueAction )，实现在对话过程中动</w:t>
-      </w:r>
-      <w:r>
-        <w:rPr>
-          <w:w w:val="97.5"/>
-          <w:rFonts w:ascii="Alibaba PuHuiTi" w:hAnsi="Alibaba PuHuiTi" w:eastAsia="Alibaba PuHuiTi"/>
-          <w:b w:val="0"/>
-          <w:i w:val="0"/>
-          <w:color w:val="333333"/>
-          <w:sz w:val="20"/>
-        </w:rPr>
-        <w:t>态触发任务接取、及区域解锁。</w:t>
+        <w:t>熟练使用Unity Profiler进行CPU/GPU/内存/GC性能分析。</w:t>
       </w:r>
     </w:p>
     <w:p>
       <w:pPr>
-        <w:autoSpaceDN w:val="0"/>
-        <w:autoSpaceDE w:val="0"/>
-        <w:widowControl/>
-        <w:spacing w:line="245" w:lineRule="auto" w:before="94" w:after="0"/>
-        <w:ind w:left="3540" w:right="0" w:firstLine="0"/>
-        <w:jc w:val="left"/>
+        <w:pStyle w:val="ListBullet"/>
       </w:pPr>
       <w:r>
-        <w:rPr>
-          <w:w w:val="97.5"/>
-          <w:rFonts w:ascii="Alibaba PuHuiTi" w:hAnsi="Alibaba PuHuiTi" w:eastAsia="Alibaba PuHuiTi"/>
-          <w:b w:val="0"/>
-          <w:i w:val="0"/>
-          <w:color w:val="333333"/>
-          <w:sz w:val="20"/>
-        </w:rPr>
-        <w:t>3. 模拟经营与生产物流系统</w:t>
-      </w:r>
-      <w:r>
-        <w:br/>
-      </w:r>
-      <w:r>
-        <w:rPr>
-          <w:w w:val="97.5"/>
-          <w:rFonts w:ascii="Alibaba PuHuiTi" w:hAnsi="Alibaba PuHuiTi" w:eastAsia="Alibaba PuHuiTi"/>
-          <w:b w:val="0"/>
-          <w:i w:val="0"/>
-          <w:color w:val="333333"/>
-          <w:sz w:val="20"/>
-        </w:rPr>
-        <w:t>- 构建分阶段建造系统 ：设计支持 多人协作 的建造逻辑，实现基于进度的模型动态切</w:t>
-      </w:r>
-      <w:r>
-        <w:rPr>
-          <w:w w:val="97.5"/>
-          <w:rFonts w:ascii="Alibaba PuHuiTi" w:hAnsi="Alibaba PuHuiTi" w:eastAsia="Alibaba PuHuiTi"/>
-          <w:b w:val="0"/>
-          <w:i w:val="0"/>
-          <w:color w:val="333333"/>
-          <w:sz w:val="20"/>
-        </w:rPr>
-        <w:t>换 ( BuildingStage ) 与工时叠加算法。</w:t>
+        <w:t>熟练使用 Addressables 进行资源管理，结合对象池技术有效减少GC压力；</w:t>
       </w:r>
     </w:p>
     <w:p>
       <w:pPr>
-        <w:autoSpaceDN w:val="0"/>
-        <w:autoSpaceDE w:val="0"/>
-        <w:widowControl/>
-        <w:spacing w:line="245" w:lineRule="auto" w:before="94" w:after="0"/>
-        <w:ind w:left="3540" w:right="0" w:firstLine="0"/>
-        <w:jc w:val="left"/>
+        <w:pStyle w:val="ListBullet"/>
       </w:pPr>
       <w:r>
-        <w:rPr>
-          <w:w w:val="97.5"/>
-          <w:rFonts w:ascii="Alibaba PuHuiTi" w:hAnsi="Alibaba PuHuiTi" w:eastAsia="Alibaba PuHuiTi"/>
-          <w:b w:val="0"/>
-          <w:i w:val="0"/>
-          <w:color w:val="333333"/>
-          <w:sz w:val="20"/>
-        </w:rPr>
-        <w:t>- 开发自动化物流运输闭环 ：实现生产建筑 ( ProductionBuilding ) 与仓储系统的联</w:t>
-      </w:r>
-      <w:r>
-        <w:rPr>
-          <w:w w:val="97.5"/>
-          <w:rFonts w:ascii="Alibaba PuHuiTi" w:hAnsi="Alibaba PuHuiTi" w:eastAsia="Alibaba PuHuiTi"/>
-          <w:b w:val="0"/>
-          <w:i w:val="0"/>
-          <w:color w:val="333333"/>
-          <w:sz w:val="20"/>
-        </w:rPr>
-        <w:t>动。设计 基于阈值触发 的运输任务生成机制（如库存 &gt;80% 自动呼叫商队），并实现</w:t>
-      </w:r>
-      <w:r>
-        <w:rPr>
-          <w:w w:val="97.5"/>
-          <w:rFonts w:ascii="Alibaba PuHuiTi" w:hAnsi="Alibaba PuHuiTi" w:eastAsia="Alibaba PuHuiTi"/>
-          <w:b w:val="0"/>
-          <w:i w:val="0"/>
-          <w:color w:val="333333"/>
-          <w:sz w:val="20"/>
-        </w:rPr>
-        <w:t>掉落物 ( DropItem ) 的自动回收逻辑，确保经济循环闭环。</w:t>
+        <w:t>掌握单例、状态机、事件总线、工厂模式等设计模式，熟悉JFramework、GameFramework、QFramework等主流框架，具备数据驱动与可扩展架构设计能力。</w:t>
       </w:r>
     </w:p>
     <w:p>
       <w:pPr>
-        <w:autoSpaceDN w:val="0"/>
-        <w:autoSpaceDE w:val="0"/>
-        <w:widowControl/>
-        <w:spacing w:line="245" w:lineRule="auto" w:before="94" w:after="0"/>
-        <w:ind w:left="3540" w:right="144" w:firstLine="0"/>
-        <w:jc w:val="left"/>
+        <w:pStyle w:val="ListBullet"/>
       </w:pPr>
       <w:r>
-        <w:rPr>
-          <w:w w:val="97.5"/>
-          <w:rFonts w:ascii="Alibaba PuHuiTi" w:hAnsi="Alibaba PuHuiTi" w:eastAsia="Alibaba PuHuiTi"/>
-          <w:b w:val="0"/>
-          <w:i w:val="0"/>
-          <w:color w:val="333333"/>
-          <w:sz w:val="20"/>
-        </w:rPr>
-        <w:t>4. 战斗塔防与地图探索</w:t>
-      </w:r>
-      <w:r>
-        <w:br/>
-      </w:r>
-      <w:r>
-        <w:rPr>
-          <w:w w:val="97.5"/>
-          <w:rFonts w:ascii="Alibaba PuHuiTi" w:hAnsi="Alibaba PuHuiTi" w:eastAsia="Alibaba PuHuiTi"/>
-          <w:b w:val="0"/>
-          <w:i w:val="0"/>
-          <w:color w:val="333333"/>
-          <w:sz w:val="20"/>
-        </w:rPr>
-        <w:t>- 实现混合战斗机制 ：开发基于视野检测 ( Physics2D ) 的 索敌与仇恨系统 ，实现防</w:t>
-      </w:r>
-      <w:r>
-        <w:rPr>
-          <w:w w:val="97.5"/>
-          <w:rFonts w:ascii="Alibaba PuHuiTi" w:hAnsi="Alibaba PuHuiTi" w:eastAsia="Alibaba PuHuiTi"/>
-          <w:b w:val="0"/>
-          <w:i w:val="0"/>
-          <w:color w:val="333333"/>
-          <w:sz w:val="20"/>
-        </w:rPr>
-        <w:t>御塔自动瞄准射击与敌人 AI 的漫游/追击/攻击状态切换。</w:t>
+        <w:t>熟练使用AI代码工具提升开发效率</w:t>
       </w:r>
     </w:p>
     <w:p>
       <w:pPr>
-        <w:autoSpaceDN w:val="0"/>
-        <w:autoSpaceDE w:val="0"/>
-        <w:widowControl/>
-        <w:spacing w:line="245" w:lineRule="auto" w:before="94" w:after="0"/>
-        <w:ind w:left="3540" w:right="0" w:firstLine="0"/>
-        <w:jc w:val="left"/>
+        <w:pStyle w:val="Heading1"/>
       </w:pPr>
       <w:r>
-        <w:rPr>
-          <w:w w:val="97.5"/>
-          <w:rFonts w:ascii="Alibaba PuHuiTi" w:hAnsi="Alibaba PuHuiTi" w:eastAsia="Alibaba PuHuiTi"/>
-          <w:b w:val="0"/>
-          <w:i w:val="0"/>
-          <w:color w:val="333333"/>
-          <w:sz w:val="20"/>
-        </w:rPr>
-        <w:t>- 开发区域迷雾与解锁系统 ：设计基于事件驱动的 RegionUnlockService ，实现地图</w:t>
+        <w:t>工作经历</w:t>
       </w:r>
+    </w:p>
+    <w:p>
       <w:r>
         <w:rPr>
-          <w:w w:val="97.5"/>
-          <w:rFonts w:ascii="Alibaba PuHuiTi" w:hAnsi="Alibaba PuHuiTi" w:eastAsia="Alibaba PuHuiTi"/>
-          <w:b w:val="0"/>
-          <w:i w:val="0"/>
-          <w:color w:val="333333"/>
-          <w:sz w:val="20"/>
+          <w:b/>
         </w:rPr>
-        <w:t>区域的 黑盒迷雾 (Fog of War) 遮挡与按任务进度解锁功能。</w:t>
+        <w:t>秦皇岛熊柴伟略网络科技 | 前端开发工程师 | 2025.10 - 2026.02</w:t>
+      </w:r>
+    </w:p>
+    <w:p>
+      <w:r>
+        <w:rPr>
+          <w:b/>
+        </w:rPr>
+        <w:t>1. 核心任务调度与AI行为系统架构</w:t>
       </w:r>
     </w:p>
     <w:p>
       <w:pPr>
-        <w:autoSpaceDN w:val="0"/>
-        <w:autoSpaceDE w:val="0"/>
-        <w:widowControl/>
-        <w:spacing w:line="245" w:lineRule="auto" w:before="94" w:after="0"/>
-        <w:ind w:left="3540" w:right="144" w:firstLine="0"/>
-        <w:jc w:val="left"/>
+        <w:pStyle w:val="ListBullet"/>
       </w:pPr>
       <w:r>
-        <w:rPr>
-          <w:w w:val="97.5"/>
-          <w:rFonts w:ascii="Alibaba PuHuiTi" w:hAnsi="Alibaba PuHuiTi" w:eastAsia="Alibaba PuHuiTi"/>
-          <w:b w:val="0"/>
-          <w:i w:val="0"/>
-          <w:color w:val="333333"/>
-          <w:sz w:val="20"/>
-        </w:rPr>
-        <w:t>5. 性能优化与工具开发</w:t>
-      </w:r>
-      <w:r>
-        <w:br/>
-      </w:r>
-      <w:r>
-        <w:rPr>
-          <w:w w:val="97.5"/>
-          <w:rFonts w:ascii="Alibaba PuHuiTi" w:hAnsi="Alibaba PuHuiTi" w:eastAsia="Alibaba PuHuiTi"/>
-          <w:b w:val="0"/>
-          <w:i w:val="0"/>
-          <w:color w:val="333333"/>
-          <w:sz w:val="20"/>
-        </w:rPr>
-        <w:t>- 编辑器效率工具 ：开发 StoryQuestSetupTool 等 Editor 扩展工具，实现场景交互</w:t>
-      </w:r>
-      <w:r>
-        <w:rPr>
-          <w:w w:val="97.5"/>
-          <w:rFonts w:ascii="Alibaba PuHuiTi" w:hAnsi="Alibaba PuHuiTi" w:eastAsia="Alibaba PuHuiTi"/>
-          <w:b w:val="0"/>
-          <w:i w:val="0"/>
-          <w:color w:val="333333"/>
-          <w:sz w:val="20"/>
-        </w:rPr>
-        <w:t>点、任务数据、迷雾遮罩的可视化配置与自动绑定。</w:t>
+        <w:t>设计并实现高并发任务管理系统 ：构建支持创建、分配、取消、回滚的全生命周期任务管理器 ( TaskManager )。设计基于权重优先级（Priority-Weighted）的智能分配算法，综合考量工人偏好、体力状态及空间距离，实现多任务类型（建造/采集/运输/战斗）的高效调度。</w:t>
       </w:r>
     </w:p>
     <w:p>
       <w:pPr>
-        <w:autoSpaceDN w:val="0"/>
-        <w:autoSpaceDE w:val="0"/>
-        <w:widowControl/>
-        <w:spacing w:line="245" w:lineRule="auto" w:before="94" w:after="0"/>
-        <w:ind w:left="3540" w:right="144" w:firstLine="0"/>
-        <w:jc w:val="left"/>
+        <w:pStyle w:val="ListBullet"/>
       </w:pPr>
       <w:r>
-        <w:rPr>
-          <w:w w:val="97.5"/>
-          <w:rFonts w:ascii="Alibaba PuHuiTi" w:hAnsi="Alibaba PuHuiTi" w:eastAsia="Alibaba PuHuiTi"/>
-          <w:b w:val="0"/>
-          <w:i w:val="0"/>
-          <w:color w:val="333333"/>
-          <w:sz w:val="20"/>
-        </w:rPr>
-        <w:t>- 资源管理优化 ：引入 服务定位器模式解耦核心模块，使用对象池技术管理高频生成</w:t>
-      </w:r>
-      <w:r>
-        <w:rPr>
-          <w:w w:val="97.5"/>
-          <w:rFonts w:ascii="Alibaba PuHuiTi" w:hAnsi="Alibaba PuHuiTi" w:eastAsia="Alibaba PuHuiTi"/>
-          <w:b w:val="0"/>
-          <w:i w:val="0"/>
-          <w:color w:val="333333"/>
-          <w:sz w:val="20"/>
-        </w:rPr>
-        <w:t>的投射物与敌人，有效降低 GC 压力。</w:t>
+        <w:t>开发智能工人行为模块（Agent FSM） ：采用 分层有限状态机 (HFSM) 架构实现工人 AI，解耦 MoveTo 、 Perform 、 ReturnHome 等原子行为。引入 体力与背包系统，实现工人在资源不足或疲劳时的自主决策（如自动中断任务返航、寻找最近仓库卸货）。</w:t>
       </w:r>
     </w:p>
     <w:p>
       <w:pPr>
-        <w:sectPr>
-          <w:pgSz w:w="11918" w:h="16838"/>
-          <w:pgMar w:top="524" w:right="468" w:bottom="108" w:left="600" w:header="720" w:footer="720" w:gutter="0"/>
-          <w:cols/>
-          <w:docGrid w:linePitch="360"/>
-        </w:sectPr>
+        <w:pStyle w:val="ListBullet"/>
       </w:pPr>
+      <w:r>
+        <w:t>集成 A* 寻路方案 ：基于 A Pathfinding* 实现动态避障与平滑移动。</w:t>
+      </w:r>
     </w:p>
     <w:p>
-      <w:pPr>
-        <w:autoSpaceDN w:val="0"/>
-        <w:autoSpaceDE w:val="0"/>
-        <w:widowControl/>
-        <w:spacing w:line="220" w:lineRule="exact" w:before="0" w:after="140"/>
-        <w:ind w:left="0" w:right="0"/>
-      </w:pPr>
       <w:r>
-        <w:drawing>
-          <wp:anchor xmlns:a="http://schemas.openxmlformats.org/drawingml/2006/main" xmlns:pic="http://schemas.openxmlformats.org/drawingml/2006/picture" distT="0" distB="0" distL="0" distR="0" simplePos="0" relativeHeight="0" behindDoc="1" locked="0" layoutInCell="1" allowOverlap="1">
-            <wp:simplePos x="0" y="0"/>
-            <wp:positionH relativeFrom="page">
-              <wp:posOffset>2324100</wp:posOffset>
-            </wp:positionH>
-            <wp:positionV relativeFrom="page">
-              <wp:posOffset>190500</wp:posOffset>
-            </wp:positionV>
-            <wp:extent cx="5245100" cy="10502901"/>
-            <wp:wrapNone/>
-            <wp:docPr id="2" name="Picture 2"/>
-            <wp:cNvGraphicFramePr>
-              <a:graphicFrameLocks noChangeAspect="1"/>
-            </wp:cNvGraphicFramePr>
-            <a:graphic>
-              <a:graphicData uri="http://schemas.openxmlformats.org/drawingml/2006/picture">
-                <pic:pic>
-                  <pic:nvPicPr>
-                    <pic:cNvPr id="0" name="image.png"/>
-                    <pic:cNvPicPr/>
-                  </pic:nvPicPr>
-                  <pic:blipFill>
-                    <a:blip r:embed="rId10"/>
-                    <a:stretch>
-                      <a:fillRect/>
-                    </a:stretch>
-                  </pic:blipFill>
-                  <pic:spPr>
-                    <a:xfrm>
-                      <a:off x="0" y="0"/>
-                      <a:ext cx="5245100" cy="10502901"/>
-                    </a:xfrm>
-                    <a:prstGeom prst="rect"/>
-                  </pic:spPr>
-                </pic:pic>
-              </a:graphicData>
-            </a:graphic>
-          </wp:anchor>
-        </w:drawing>
+        <w:rPr>
+          <w:b/>
+        </w:rPr>
+        <w:t>2. 自动化数据管线与剧情系统</w:t>
       </w:r>
     </w:p>
     <w:p>
       <w:pPr>
-        <w:autoSpaceDN w:val="0"/>
-        <w:autoSpaceDE w:val="0"/>
-        <w:widowControl/>
-        <w:spacing w:line="185" w:lineRule="auto" w:before="0" w:after="72"/>
-        <w:ind w:left="0" w:right="6130" w:firstLine="0"/>
-        <w:jc w:val="right"/>
+        <w:pStyle w:val="ListBullet"/>
       </w:pPr>
       <w:r>
-        <w:rPr>
-          <w:rFonts w:ascii="Alibaba PuHuiTi" w:hAnsi="Alibaba PuHuiTi" w:eastAsia="Alibaba PuHuiTi"/>
-          <w:b/>
-          <w:i w:val="0"/>
-          <w:color w:val="000000"/>
-          <w:sz w:val="30"/>
-        </w:rPr>
-        <w:t>项目经历</w:t>
-      </w:r>
-    </w:p>
-    <w:tbl>
-      <w:tblPr>
-        <w:tblW w:type="auto" w:w="0"/>
-        <w:tblLayout w:type="fixed"/>
-        <w:tblLook w:firstColumn="1" w:firstRow="1" w:lastColumn="0" w:lastRow="0" w:noHBand="0" w:noVBand="1" w:val="04A0"/>
-        <w:tblInd w:w="1340.0" w:type="dxa"/>
-      </w:tblPr>
-      <w:tblGrid>
-        <w:gridCol w:w="3337"/>
-        <w:gridCol w:w="3337"/>
-        <w:gridCol w:w="3337"/>
-      </w:tblGrid>
-      <w:tr>
-        <w:trPr>
-          <w:trHeight w:hRule="exact" w:val="448"/>
-        </w:trPr>
-        <w:tc>
-          <w:tcPr>
-            <w:tcW w:type="dxa" w:w="2540"/>
-            <w:tcBorders/>
-            <w:tcMar>
-              <w:start w:w="0" w:type="dxa"/>
-              <w:end w:w="0" w:type="dxa"/>
-            </w:tcMar>
-          </w:tcPr>
-          <w:p>
-            <w:pPr>
-              <w:autoSpaceDN w:val="0"/>
-              <w:autoSpaceDE w:val="0"/>
-              <w:widowControl/>
-              <w:spacing w:line="185" w:lineRule="auto" w:before="60" w:after="0"/>
-              <w:ind w:left="0" w:right="236" w:firstLine="0"/>
-              <w:jc w:val="right"/>
-            </w:pPr>
-            <w:r>
-              <w:rPr>
-                <w:rFonts w:ascii="Alibaba PuHuiTi" w:hAnsi="Alibaba PuHuiTi" w:eastAsia="Alibaba PuHuiTi"/>
-                <w:b/>
-                <w:i w:val="0"/>
-                <w:color w:val="000000"/>
-                <w:sz w:val="24"/>
-              </w:rPr>
-              <w:t>异号世界</w:t>
-            </w:r>
-          </w:p>
-        </w:tc>
-        <w:tc>
-          <w:tcPr>
-            <w:tcW w:type="dxa" w:w="3040"/>
-            <w:tcBorders/>
-            <w:tcMar>
-              <w:start w:w="0" w:type="dxa"/>
-              <w:end w:w="0" w:type="dxa"/>
-            </w:tcMar>
-          </w:tcPr>
-          <w:p>
-            <w:pPr>
-              <w:autoSpaceDN w:val="0"/>
-              <w:autoSpaceDE w:val="0"/>
-              <w:widowControl/>
-              <w:spacing w:line="185" w:lineRule="auto" w:before="106" w:after="0"/>
-              <w:ind w:left="268" w:right="0" w:firstLine="0"/>
-              <w:jc w:val="left"/>
-            </w:pPr>
-            <w:r>
-              <w:rPr>
-                <w:w w:val="97.5"/>
-                <w:rFonts w:ascii="Alibaba PuHuiTi" w:hAnsi="Alibaba PuHuiTi" w:eastAsia="Alibaba PuHuiTi"/>
-                <w:b w:val="0"/>
-                <w:i w:val="0"/>
-                <w:color w:val="000000"/>
-                <w:sz w:val="20"/>
-              </w:rPr>
-              <w:t>游戏程序&amp;策划</w:t>
-            </w:r>
-          </w:p>
-        </w:tc>
-        <w:tc>
-          <w:tcPr>
-            <w:tcW w:type="dxa" w:w="3080"/>
-            <w:tcBorders/>
-            <w:tcMar>
-              <w:start w:w="0" w:type="dxa"/>
-              <w:end w:w="0" w:type="dxa"/>
-            </w:tcMar>
-          </w:tcPr>
-          <w:p>
-            <w:pPr>
-              <w:autoSpaceDN w:val="0"/>
-              <w:autoSpaceDE w:val="0"/>
-              <w:widowControl/>
-              <w:spacing w:line="182" w:lineRule="auto" w:before="92" w:after="0"/>
-              <w:ind w:left="0" w:right="10" w:firstLine="0"/>
-              <w:jc w:val="right"/>
-            </w:pPr>
-            <w:r>
-              <w:rPr>
-                <w:w w:val="97.5"/>
-                <w:rFonts w:ascii="Alibaba PuHuiTi" w:hAnsi="Alibaba PuHuiTi" w:eastAsia="Alibaba PuHuiTi"/>
-                <w:b w:val="0"/>
-                <w:i w:val="0"/>
-                <w:color w:val="333333"/>
-                <w:sz w:val="20"/>
-              </w:rPr>
-              <w:t>2025.03-2025.05</w:t>
-            </w:r>
-          </w:p>
-        </w:tc>
-      </w:tr>
-    </w:tbl>
-    <w:p>
-      <w:pPr>
-        <w:autoSpaceDN w:val="0"/>
-        <w:autoSpaceDE w:val="0"/>
-        <w:widowControl/>
-        <w:spacing w:line="245" w:lineRule="auto" w:before="108" w:after="0"/>
-        <w:ind w:left="2700" w:right="0" w:firstLine="0"/>
-        <w:jc w:val="left"/>
-      </w:pPr>
-      <w:r>
-        <w:rPr>
-          <w:w w:val="97.5"/>
-          <w:rFonts w:ascii="Alibaba PuHuiTi" w:hAnsi="Alibaba PuHuiTi" w:eastAsia="Alibaba PuHuiTi"/>
-          <w:b w:val="0"/>
-          <w:i w:val="0"/>
-          <w:color w:val="333333"/>
-          <w:sz w:val="20"/>
-        </w:rPr>
-        <w:t>融合昼夜循环、种田经营与塔防玩法的复合型生存游戏。核心职责与成果</w:t>
-      </w:r>
-      <w:r>
-        <w:br/>
-      </w:r>
-      <w:r>
-        <w:rPr>
-          <w:w w:val="97.5"/>
-          <w:rFonts w:ascii="Alibaba PuHuiTi" w:hAnsi="Alibaba PuHuiTi" w:eastAsia="Alibaba PuHuiTi"/>
-          <w:b w:val="0"/>
-          <w:i w:val="0"/>
-          <w:color w:val="333333"/>
-          <w:sz w:val="20"/>
-        </w:rPr>
-        <w:t>架构设计：采用事件总线+状态机解耦系统模块，提升代码复用率，支持快速迭代；性</w:t>
-      </w:r>
-      <w:r>
-        <w:rPr>
-          <w:w w:val="97.5"/>
-          <w:rFonts w:ascii="Alibaba PuHuiTi" w:hAnsi="Alibaba PuHuiTi" w:eastAsia="Alibaba PuHuiTi"/>
-          <w:b w:val="0"/>
-          <w:i w:val="0"/>
-          <w:color w:val="333333"/>
-          <w:sz w:val="20"/>
-        </w:rPr>
-        <w:t>能优化：使用Addressables实现异步分组加载；实现对象池管理（怪物/特效/子</w:t>
-      </w:r>
-      <w:r>
-        <w:rPr>
-          <w:w w:val="97.5"/>
-          <w:rFonts w:ascii="Alibaba PuHuiTi" w:hAnsi="Alibaba PuHuiTi" w:eastAsia="Alibaba PuHuiTi"/>
-          <w:b w:val="0"/>
-          <w:i w:val="0"/>
-          <w:color w:val="333333"/>
-          <w:sz w:val="20"/>
-        </w:rPr>
-        <w:t>弹）；核心系统开发：设计基于ScriptableObject驱动的配置化技能系统，支持多段伤</w:t>
-      </w:r>
-      <w:r>
-        <w:rPr>
-          <w:w w:val="97.5"/>
-          <w:rFonts w:ascii="Alibaba PuHuiTi" w:hAnsi="Alibaba PuHuiTi" w:eastAsia="Alibaba PuHuiTi"/>
-          <w:b w:val="0"/>
-          <w:i w:val="0"/>
-          <w:color w:val="333333"/>
-          <w:sz w:val="20"/>
-        </w:rPr>
-        <w:t>害/Buff叠加，策划零代码配置技能参数；背包与物品合成系统：设计可扩展的配方数</w:t>
-      </w:r>
-      <w:r>
-        <w:rPr>
-          <w:w w:val="97.5"/>
-          <w:rFonts w:ascii="Alibaba PuHuiTi" w:hAnsi="Alibaba PuHuiTi" w:eastAsia="Alibaba PuHuiTi"/>
-          <w:b w:val="0"/>
-          <w:i w:val="0"/>
-          <w:color w:val="333333"/>
-          <w:sz w:val="20"/>
-        </w:rPr>
-        <w:t>据结构，支持动态添加合成配方，玩家可通过收集材料合成武器、药水等道具；</w:t>
-      </w:r>
-      <w:r>
-        <w:rPr>
-          <w:w w:val="97.5"/>
-          <w:rFonts w:ascii="Alibaba PuHuiTi" w:hAnsi="Alibaba PuHuiTi" w:eastAsia="Alibaba PuHuiTi"/>
-          <w:b w:val="0"/>
-          <w:i w:val="0"/>
-          <w:color w:val="333333"/>
-          <w:sz w:val="20"/>
-        </w:rPr>
-        <w:t>美术与表现优化集成 Spine 2D 骨骼动画，实现角色、怪物的流畅动作表现与状态切</w:t>
-      </w:r>
-      <w:r>
-        <w:rPr>
-          <w:w w:val="97.5"/>
-          <w:rFonts w:ascii="Alibaba PuHuiTi" w:hAnsi="Alibaba PuHuiTi" w:eastAsia="Alibaba PuHuiTi"/>
-          <w:b w:val="0"/>
-          <w:i w:val="0"/>
-          <w:color w:val="333333"/>
-          <w:sz w:val="20"/>
-        </w:rPr>
-        <w:t>换；使用 UGUI 搭建动态 UI 系统，支持昼夜模式切换与背包界面动画反馈；</w:t>
-      </w:r>
-      <w:r>
-        <w:br/>
-      </w:r>
-      <w:r>
-        <w:rPr>
-          <w:w w:val="97.5"/>
-          <w:rFonts w:ascii="Alibaba PuHuiTi" w:hAnsi="Alibaba PuHuiTi" w:eastAsia="Alibaba PuHuiTi"/>
-          <w:b w:val="0"/>
-          <w:i w:val="0"/>
-          <w:color w:val="333333"/>
-          <w:sz w:val="20"/>
-        </w:rPr>
-        <w:t>使用Timeline制作剧情动画和剧情对话；</w:t>
-      </w:r>
-      <w:r>
-        <w:br/>
-      </w:r>
-      <w:r>
-        <w:rPr>
-          <w:w w:val="97.5"/>
-          <w:rFonts w:ascii="Alibaba PuHuiTi" w:hAnsi="Alibaba PuHuiTi" w:eastAsia="Alibaba PuHuiTi"/>
-          <w:b w:val="0"/>
-          <w:i w:val="0"/>
-          <w:color w:val="333333"/>
-          <w:sz w:val="20"/>
-        </w:rPr>
-        <w:t>链接:https://www.gcores.com/games/148172</w:t>
+        <w:t>搭建 Luban 数据工作流 ：建立 Excel 到 C#/JSON 的全自动化导表管线，实现剧情对话、任务配置、物品属性的 数据驱动 (Data-Driven) 开发，显著提升策划配置效率。</w:t>
       </w:r>
     </w:p>
     <w:p>
       <w:pPr>
-        <w:autoSpaceDN w:val="0"/>
-        <w:autoSpaceDE w:val="0"/>
-        <w:widowControl/>
-        <w:spacing w:line="185" w:lineRule="auto" w:before="462" w:after="160"/>
-        <w:ind w:left="0" w:right="6130" w:firstLine="0"/>
-        <w:jc w:val="right"/>
+        <w:pStyle w:val="ListBullet"/>
       </w:pPr>
       <w:r>
+        <w:t>实现多分支剧情 ：开发 StoryQuestManager ，支持 非线性叙事 与多条件判断（如物品数量/任务计数）。设计对话动作系统 ( DialogueAction )，实现在对话过程中动态触发任务接取、及区域解锁。</w:t>
+      </w:r>
+    </w:p>
+    <w:p>
+      <w:r>
         <w:rPr>
-          <w:rFonts w:ascii="Alibaba PuHuiTi" w:hAnsi="Alibaba PuHuiTi" w:eastAsia="Alibaba PuHuiTi"/>
           <w:b/>
-          <w:i w:val="0"/>
-          <w:color w:val="000000"/>
-          <w:sz w:val="30"/>
         </w:rPr>
+        <w:t>3. 模拟经营与生产物流系统</w:t>
+      </w:r>
+    </w:p>
+    <w:p>
+      <w:pPr>
+        <w:pStyle w:val="ListBullet"/>
+      </w:pPr>
+      <w:r>
+        <w:t>构建分阶段建造系统 ：设计支持 多人协作 的建造逻辑，实现基于进度的模型动态切换 ( BuildingStage ) 与工时叠加算法。</w:t>
+      </w:r>
+    </w:p>
+    <w:p>
+      <w:pPr>
+        <w:pStyle w:val="ListBullet"/>
+      </w:pPr>
+      <w:r>
+        <w:t>开发自动化物流运输闭环 ：实现生产建筑 ( ProductionBuilding ) 与仓储系统的联动。设计 基于阈值触发 的运输任务生成机制（如库存 &gt;80% 自动呼叫商队），并实现掉落物 ( DropItem ) 的自动回收逻辑，确保经济循环闭环。</w:t>
+      </w:r>
+    </w:p>
+    <w:p>
+      <w:r>
+        <w:rPr>
+          <w:b/>
+        </w:rPr>
+        <w:t>4. 战斗塔防与地图探索</w:t>
+      </w:r>
+    </w:p>
+    <w:p>
+      <w:pPr>
+        <w:pStyle w:val="ListBullet"/>
+      </w:pPr>
+      <w:r>
+        <w:t>实现混合战斗机制 ：开发基于视野检测 ( Physics2D ) 的 索敌与仇恨系统 ，实现防御塔自动瞄准射击与敌人 AI 的漫游/追击/攻击状态切换。</w:t>
+      </w:r>
+    </w:p>
+    <w:p>
+      <w:pPr>
+        <w:pStyle w:val="ListBullet"/>
+      </w:pPr>
+      <w:r>
+        <w:t>开发区域迷雾与解锁系统 ：设计基于事件驱动的 RegionUnlockService ，实现地图区域的 黑盒迷雾 (Fog of War) 遮挡与按任务进度解锁功能。</w:t>
+      </w:r>
+    </w:p>
+    <w:p>
+      <w:r>
+        <w:rPr>
+          <w:b/>
+        </w:rPr>
+        <w:t>5. 性能优化与工具开发</w:t>
+      </w:r>
+    </w:p>
+    <w:p>
+      <w:pPr>
+        <w:pStyle w:val="ListBullet"/>
+      </w:pPr>
+      <w:r>
+        <w:t>编辑器效率工具 ：开发 StoryQuestSetupTool 等 Editor 扩展工具，实现场景交互点、任务数据、迷雾遮罩的可视化配置与自动绑定。</w:t>
+      </w:r>
+    </w:p>
+    <w:p>
+      <w:pPr>
+        <w:pStyle w:val="ListBullet"/>
+      </w:pPr>
+      <w:r>
+        <w:t>资源管理优化 ：引入 服务定位器模式解耦核心模块，使用对象池技术管理高频生成的投射物与敌人，有效降低 GC 压力。</w:t>
+      </w:r>
+    </w:p>
+    <w:p>
+      <w:pPr>
+        <w:pStyle w:val="Heading1"/>
+      </w:pPr>
+      <w:r>
+        <w:t>项目经历</w:t>
+      </w:r>
+    </w:p>
+    <w:p>
+      <w:r>
+        <w:rPr>
+          <w:b/>
+        </w:rPr>
+        <w:t>异号世界 | 游戏程序&amp;策划 | 2025.03 - 2025.05</w:t>
+      </w:r>
+    </w:p>
+    <w:p>
+      <w:r>
+        <w:t>融合昼夜循环、种田经营与塔防玩法的复合型生存游戏。</w:t>
+      </w:r>
+    </w:p>
+    <w:p>
+      <w:r>
+        <w:rPr>
+          <w:b/>
+        </w:rPr>
+        <w:t>核心职责与成果：</w:t>
+      </w:r>
+    </w:p>
+    <w:p>
+      <w:pPr>
+        <w:pStyle w:val="ListBullet"/>
+      </w:pPr>
+      <w:r>
+        <w:t>架构设计：采用事件总线+状态机解耦系统模块，提升代码复用率，支持快速迭代；</w:t>
+      </w:r>
+    </w:p>
+    <w:p>
+      <w:pPr>
+        <w:pStyle w:val="ListBullet"/>
+      </w:pPr>
+      <w:r>
+        <w:t>性能优化：使用Addressables实现异步分组加载；实现对象池管理（怪物/特效/子弹）；</w:t>
+      </w:r>
+    </w:p>
+    <w:p>
+      <w:pPr>
+        <w:pStyle w:val="ListBullet"/>
+      </w:pPr>
+      <w:r>
+        <w:t>核心系统开发：设计基于ScriptableObject驱动的配置化技能系统，支持多段伤害/Buff叠加，策划零代码配置技能参数；</w:t>
+      </w:r>
+    </w:p>
+    <w:p>
+      <w:pPr>
+        <w:pStyle w:val="ListBullet"/>
+      </w:pPr>
+      <w:r>
+        <w:t>背包与物品合成系统：设计可扩展的配方数据结构，支持动态添加合成配方，玩家可通过收集材料合成武器、药水等道具；</w:t>
+      </w:r>
+    </w:p>
+    <w:p>
+      <w:pPr>
+        <w:pStyle w:val="ListBullet"/>
+      </w:pPr>
+      <w:r>
+        <w:t>美术与表现优化集成 Spine 2D 骨骼动画，实现角色、怪物的流畅动作表现与状态切换；使用 UGUI 搭建动态 UI 系统，支持昼夜模式切换与背包界面动画反馈；使用 Timeline 制作剧情动画和剧情对话；</w:t>
+      </w:r>
+    </w:p>
+    <w:p>
+      <w:r>
+        <w:t>链接: https://www.gcores.com/games/148172</w:t>
+      </w:r>
+    </w:p>
+    <w:p>
+      <w:pPr>
+        <w:pStyle w:val="Heading1"/>
+      </w:pPr>
+      <w:r>
         <w:t>教育经历</w:t>
       </w:r>
     </w:p>
-    <w:tbl>
-      <w:tblPr>
-        <w:tblW w:type="auto" w:w="0"/>
-        <w:tblLayout w:type="fixed"/>
-        <w:tblLook w:firstColumn="1" w:firstRow="1" w:lastColumn="0" w:lastRow="0" w:noHBand="0" w:noVBand="1" w:val="04A0"/>
-        <w:tblInd w:w="1340.0" w:type="dxa"/>
-      </w:tblPr>
-      <w:tblGrid>
-        <w:gridCol w:w="2502"/>
-        <w:gridCol w:w="2502"/>
-        <w:gridCol w:w="2502"/>
-        <w:gridCol w:w="2502"/>
-      </w:tblGrid>
-      <w:tr>
-        <w:trPr>
-          <w:trHeight w:hRule="exact" w:val="378"/>
-        </w:trPr>
-        <w:tc>
-          <w:tcPr>
-            <w:tcW w:type="dxa" w:w="3260"/>
-            <w:tcBorders/>
-            <w:tcMar>
-              <w:start w:w="0" w:type="dxa"/>
-              <w:end w:w="0" w:type="dxa"/>
-            </w:tcMar>
-          </w:tcPr>
-          <w:p>
-            <w:pPr>
-              <w:autoSpaceDN w:val="0"/>
-              <w:autoSpaceDE w:val="0"/>
-              <w:widowControl/>
-              <w:spacing w:line="185" w:lineRule="auto" w:before="48" w:after="0"/>
-              <w:ind w:left="0" w:right="484" w:firstLine="0"/>
-              <w:jc w:val="right"/>
-            </w:pPr>
-            <w:r>
-              <w:rPr>
-                <w:rFonts w:ascii="Alibaba PuHuiTi" w:hAnsi="Alibaba PuHuiTi" w:eastAsia="Alibaba PuHuiTi"/>
-                <w:b/>
-                <w:i w:val="0"/>
-                <w:color w:val="000000"/>
-                <w:sz w:val="24"/>
-              </w:rPr>
-              <w:t>安徽财经大学</w:t>
-            </w:r>
-          </w:p>
-        </w:tc>
-        <w:tc>
-          <w:tcPr>
-            <w:tcW w:type="dxa" w:w="640"/>
-            <w:vMerge w:val="restart"/>
-            <w:tcBorders/>
-            <w:tcMar>
-              <w:start w:w="0" w:type="dxa"/>
-              <w:end w:w="0" w:type="dxa"/>
-            </w:tcMar>
-            <w:tcMar>
-              <w:start w:w="0" w:type="dxa"/>
-              <w:end w:w="0" w:type="dxa"/>
-            </w:tcMar>
-          </w:tcPr>
-          <w:p>
-            <w:pPr>
-              <w:autoSpaceDN w:val="0"/>
-              <w:autoSpaceDE w:val="0"/>
-              <w:widowControl/>
-              <w:spacing w:line="185" w:lineRule="auto" w:before="108" w:after="0"/>
-              <w:ind w:left="22" w:right="0" w:firstLine="0"/>
-              <w:jc w:val="left"/>
-            </w:pPr>
-            <w:r>
-              <w:rPr>
-                <w:w w:val="97.5"/>
-                <w:rFonts w:ascii="Alibaba PuHuiTi" w:hAnsi="Alibaba PuHuiTi" w:eastAsia="Alibaba PuHuiTi"/>
-                <w:b w:val="0"/>
-                <w:i w:val="0"/>
-                <w:color w:val="000000"/>
-                <w:sz w:val="20"/>
-              </w:rPr>
-              <w:t>本科</w:t>
-            </w:r>
-          </w:p>
-        </w:tc>
-        <w:tc>
-          <w:tcPr>
-            <w:tcW w:type="dxa" w:w="2780"/>
-            <w:tcBorders/>
-            <w:tcMar>
-              <w:start w:w="0" w:type="dxa"/>
-              <w:end w:w="0" w:type="dxa"/>
-            </w:tcMar>
-          </w:tcPr>
-          <w:p>
-            <w:pPr>
-              <w:autoSpaceDN w:val="0"/>
-              <w:autoSpaceDE w:val="0"/>
-              <w:widowControl/>
-              <w:spacing w:line="185" w:lineRule="auto" w:before="108" w:after="0"/>
-              <w:ind w:left="270" w:right="0" w:firstLine="0"/>
-              <w:jc w:val="left"/>
-            </w:pPr>
-            <w:r>
-              <w:rPr>
-                <w:w w:val="97.5"/>
-                <w:rFonts w:ascii="Alibaba PuHuiTi" w:hAnsi="Alibaba PuHuiTi" w:eastAsia="Alibaba PuHuiTi"/>
-                <w:b w:val="0"/>
-                <w:i w:val="0"/>
-                <w:color w:val="000000"/>
-                <w:sz w:val="20"/>
-              </w:rPr>
-              <w:t>计算机科学与技术</w:t>
-            </w:r>
-          </w:p>
-        </w:tc>
-        <w:tc>
-          <w:tcPr>
-            <w:tcW w:type="dxa" w:w="1980"/>
-            <w:tcBorders/>
-            <w:tcMar>
-              <w:start w:w="0" w:type="dxa"/>
-              <w:end w:w="0" w:type="dxa"/>
-            </w:tcMar>
-          </w:tcPr>
-          <w:p>
-            <w:pPr>
-              <w:autoSpaceDN w:val="0"/>
-              <w:autoSpaceDE w:val="0"/>
-              <w:widowControl/>
-              <w:spacing w:line="182" w:lineRule="auto" w:before="94" w:after="0"/>
-              <w:ind w:left="0" w:right="10" w:firstLine="0"/>
-              <w:jc w:val="right"/>
-            </w:pPr>
-            <w:r>
-              <w:rPr>
-                <w:w w:val="97.5"/>
-                <w:rFonts w:ascii="Alibaba PuHuiTi" w:hAnsi="Alibaba PuHuiTi" w:eastAsia="Alibaba PuHuiTi"/>
-                <w:b w:val="0"/>
-                <w:i w:val="0"/>
-                <w:color w:val="333333"/>
-                <w:sz w:val="20"/>
-              </w:rPr>
-              <w:t>2023-2025</w:t>
-            </w:r>
-          </w:p>
-        </w:tc>
-      </w:tr>
-      <w:tr>
-        <w:trPr>
-          <w:trHeight w:hRule="exact" w:val="898"/>
-        </w:trPr>
-        <w:tc>
-          <w:tcPr>
-            <w:tcW w:type="dxa" w:w="3260"/>
-            <w:tcBorders/>
-            <w:tcMar>
-              <w:start w:w="0" w:type="dxa"/>
-              <w:end w:w="0" w:type="dxa"/>
-            </w:tcMar>
-          </w:tcPr>
-          <w:p>
-            <w:pPr>
-              <w:autoSpaceDN w:val="0"/>
-              <w:autoSpaceDE w:val="0"/>
-              <w:widowControl/>
-              <w:spacing w:line="185" w:lineRule="auto" w:before="508" w:after="0"/>
-              <w:ind w:left="0" w:right="10" w:firstLine="0"/>
-              <w:jc w:val="right"/>
-            </w:pPr>
-            <w:r>
-              <w:rPr>
-                <w:rFonts w:ascii="Alibaba PuHuiTi" w:hAnsi="Alibaba PuHuiTi" w:eastAsia="Alibaba PuHuiTi"/>
-                <w:b/>
-                <w:i w:val="0"/>
-                <w:color w:val="000000"/>
-                <w:sz w:val="24"/>
-              </w:rPr>
-              <w:t>芜湖职业技术学院</w:t>
-            </w:r>
-          </w:p>
-        </w:tc>
-        <w:tc>
-          <w:tcPr>
-            <w:tcW w:type="dxa" w:w="2502"/>
-            <w:vMerge/>
-            <w:tcBorders/>
-          </w:tcPr>
-          <w:p/>
-        </w:tc>
-        <w:tc>
-          <w:tcPr>
-            <w:tcW w:type="dxa" w:w="2780"/>
-            <w:tcBorders/>
-            <w:tcMar>
-              <w:start w:w="0" w:type="dxa"/>
-              <w:end w:w="0" w:type="dxa"/>
-            </w:tcMar>
-          </w:tcPr>
-          <w:p>
-            <w:pPr>
-              <w:autoSpaceDN w:val="0"/>
-              <w:autoSpaceDE w:val="0"/>
-              <w:widowControl/>
-              <w:spacing w:line="182" w:lineRule="auto" w:before="556" w:after="0"/>
-              <w:ind w:left="358" w:right="0" w:firstLine="0"/>
-              <w:jc w:val="left"/>
-            </w:pPr>
-            <w:r>
-              <w:rPr>
-                <w:w w:val="97.5"/>
-                <w:rFonts w:ascii="Alibaba PuHuiTi" w:hAnsi="Alibaba PuHuiTi" w:eastAsia="Alibaba PuHuiTi"/>
-                <w:b w:val="0"/>
-                <w:i w:val="0"/>
-                <w:color w:val="000000"/>
-                <w:sz w:val="20"/>
-              </w:rPr>
-              <w:t>计算机应用技术</w:t>
-            </w:r>
-          </w:p>
-        </w:tc>
-        <w:tc>
-          <w:tcPr>
-            <w:tcW w:type="dxa" w:w="1980"/>
-            <w:tcBorders/>
-            <w:tcMar>
-              <w:start w:w="0" w:type="dxa"/>
-              <w:end w:w="0" w:type="dxa"/>
-            </w:tcMar>
-          </w:tcPr>
-          <w:p>
-            <w:pPr>
-              <w:autoSpaceDN w:val="0"/>
-              <w:autoSpaceDE w:val="0"/>
-              <w:widowControl/>
-              <w:spacing w:line="185" w:lineRule="auto" w:before="540" w:after="0"/>
-              <w:ind w:left="0" w:right="10" w:firstLine="0"/>
-              <w:jc w:val="right"/>
-            </w:pPr>
-            <w:r>
-              <w:rPr>
-                <w:w w:val="97.5"/>
-                <w:rFonts w:ascii="Alibaba PuHuiTi" w:hAnsi="Alibaba PuHuiTi" w:eastAsia="Alibaba PuHuiTi"/>
-                <w:b w:val="0"/>
-                <w:i w:val="0"/>
-                <w:color w:val="333333"/>
-                <w:sz w:val="20"/>
-              </w:rPr>
-              <w:t>2020-2022</w:t>
-            </w:r>
-          </w:p>
-        </w:tc>
-      </w:tr>
-    </w:tbl>
+    <w:p>
+      <w:r>
+        <w:t>安徽财经大学 | 本科 | 计算机科学与技术 | 2023-2025</w:t>
+      </w:r>
+    </w:p>
+    <w:p>
+      <w:r>
+        <w:t>芜湖职业技术学院 | 计算机应用技术 | 2020-2022</w:t>
+      </w:r>
+    </w:p>
     <w:p>
       <w:pPr>
-        <w:autoSpaceDN w:val="0"/>
-        <w:autoSpaceDE w:val="0"/>
-        <w:widowControl/>
-        <w:spacing w:line="185" w:lineRule="auto" w:before="506" w:after="0"/>
-        <w:ind w:left="0" w:right="6130" w:firstLine="0"/>
-        <w:jc w:val="right"/>
+        <w:pStyle w:val="Heading1"/>
       </w:pPr>
       <w:r>
-        <w:rPr>
-          <w:rFonts w:ascii="Alibaba PuHuiTi" w:hAnsi="Alibaba PuHuiTi" w:eastAsia="Alibaba PuHuiTi"/>
-          <w:b/>
-          <w:i w:val="0"/>
-          <w:color w:val="000000"/>
-          <w:sz w:val="30"/>
-        </w:rPr>
         <w:t>荣誉奖项</w:t>
       </w:r>
     </w:p>
     <w:p>
       <w:pPr>
-        <w:autoSpaceDN w:val="0"/>
-        <w:autoSpaceDE w:val="0"/>
-        <w:widowControl/>
-        <w:spacing w:line="185" w:lineRule="auto" w:before="164" w:after="0"/>
-        <w:ind w:left="0" w:right="3856" w:firstLine="0"/>
-        <w:jc w:val="right"/>
+        <w:pStyle w:val="ListBullet"/>
       </w:pPr>
       <w:r>
-        <w:rPr>
-          <w:w w:val="97.5"/>
-          <w:rFonts w:ascii="Alibaba PuHuiTi" w:hAnsi="Alibaba PuHuiTi" w:eastAsia="Alibaba PuHuiTi"/>
-          <w:b w:val="0"/>
-          <w:i w:val="0"/>
-          <w:color w:val="000000"/>
-          <w:sz w:val="20"/>
-        </w:rPr>
         <w:t>全国大学生计算机设计大赛安徽省优胜奖</w:t>
       </w:r>
     </w:p>
     <w:sectPr>
-      <w:pgSz w:w="11918" w:h="16838"/>
-      <w:pgMar w:top="360" w:right="468" w:bottom="1440" w:left="1440" w:header="720" w:footer="720" w:gutter="0"/>
-      <w:cols/>
+      <w:pgSz w:w="12240" w:h="15840"/>
+      <w:pgMar w:top="1440" w:right="1800" w:bottom="1440" w:left="1800" w:header="720" w:footer="720" w:gutter="0"/>
+      <w:cols w:space="720"/>
       <w:docGrid w:linePitch="360"/>
     </w:sectPr>
   </w:body>

</xml_diff>